<commit_message>
I filled in the license app from blank - now with Ian and Bruce for comments
</commit_message>
<xml_diff>
--- a/Data License Apps/SpecialLicence-ISER.docx
+++ b/Data License Apps/SpecialLicence-ISER.docx
@@ -1206,11 +1206,19 @@
                 <w:snapToGrid w:val="0"/>
               </w:rPr>
             </w:pPr>
+            <w:proofErr w:type="gramStart"/>
             <w:r>
               <w:rPr>
                 <w:snapToGrid w:val="0"/>
               </w:rPr>
-              <w:t>j.higgins2@lancaster.ac.uk</w:t>
+              <w:t>j</w:t>
+            </w:r>
+            <w:proofErr w:type="gramEnd"/>
+            <w:r>
+              <w:rPr>
+                <w:snapToGrid w:val="0"/>
+              </w:rPr>
+              <w:t>.higgins2@lancaster.ac.uk</w:t>
             </w:r>
           </w:p>
         </w:tc>
@@ -1680,10 +1688,11 @@
               <w:spacing w:before="60" w:after="180" w:line="240" w:lineRule="exact"/>
             </w:pPr>
             <w:r>
-              <w:t xml:space="preserve">Professor of Health Economics, Head </w:t>
-            </w:r>
-            <w:bookmarkStart w:id="2" w:name="_GoBack"/>
-            <w:bookmarkEnd w:id="2"/>
+              <w:t>Professor of Health Economics</w:t>
+            </w:r>
+            <w:r>
+              <w:t>, Centre Lead (HEAL), Head of Division of Health Research</w:t>
+            </w:r>
           </w:p>
         </w:tc>
         <w:tc>
@@ -1696,7 +1705,48 @@
               <w:suppressAutoHyphens w:val="0"/>
             </w:pPr>
             <w:r>
-              <w:t>+44 (0)1524 592055</w:t>
+              <w:t>+44 (</w:t>
+            </w:r>
+            <w:proofErr w:type="gramStart"/>
+            <w:r>
+              <w:t>0)1524</w:t>
+            </w:r>
+            <w:proofErr w:type="gramEnd"/>
+            <w:r>
+              <w:t xml:space="preserve"> 592055</w:t>
+            </w:r>
+          </w:p>
+          <w:p>
+            <w:pPr>
+              <w:spacing w:before="60" w:after="180" w:line="240" w:lineRule="exact"/>
+            </w:pPr>
+          </w:p>
+          <w:p>
+            <w:pPr>
+              <w:spacing w:before="60" w:after="180" w:line="240" w:lineRule="exact"/>
+            </w:pPr>
+          </w:p>
+          <w:p>
+            <w:pPr>
+              <w:widowControl/>
+              <w:suppressAutoHyphens w:val="0"/>
+              <w:rPr>
+                <w:rFonts w:ascii="Times" w:eastAsia="Times New Roman" w:hAnsi="Times"/>
+                <w:kern w:val="0"/>
+                <w:szCs w:val="20"/>
+                <w:lang w:eastAsia="en-US"/>
+              </w:rPr>
+            </w:pPr>
+            <w:r>
+              <w:rPr>
+                <w:rFonts w:eastAsia="Times New Roman" w:cs="Arial"/>
+                <w:color w:val="1D1D1D"/>
+                <w:kern w:val="0"/>
+                <w:szCs w:val="20"/>
+                <w:shd w:val="clear" w:color="auto" w:fill="FFFFFF"/>
+                <w:lang w:eastAsia="en-US"/>
+              </w:rPr>
+              <w:t>+44 1524 594154</w:t>
             </w:r>
           </w:p>
           <w:p>
@@ -1727,6 +1777,31 @@
                 <w:t>ian.walker@lancaster.ac.uk</w:t>
               </w:r>
             </w:hyperlink>
+          </w:p>
+          <w:p>
+            <w:pPr>
+              <w:spacing w:before="60" w:after="180" w:line="240" w:lineRule="exact"/>
+            </w:pPr>
+          </w:p>
+          <w:p>
+            <w:pPr>
+              <w:spacing w:before="60" w:after="180" w:line="240" w:lineRule="exact"/>
+            </w:pPr>
+          </w:p>
+          <w:p>
+            <w:pPr>
+              <w:spacing w:before="60" w:after="180" w:line="240" w:lineRule="exact"/>
+            </w:pPr>
+          </w:p>
+          <w:p>
+            <w:proofErr w:type="gramStart"/>
+            <w:r>
+              <w:t>b</w:t>
+            </w:r>
+            <w:proofErr w:type="gramEnd"/>
+            <w:r>
+              <w:t>.hollingsworth@lancaster.ac.uk</w:t>
+            </w:r>
           </w:p>
           <w:p>
             <w:pPr>
@@ -1823,7 +1898,11 @@
                       </wps:spPr>
                       <wps:txbx>
                         <w:txbxContent>
-                          <w:p/>
+                          <w:p>
+                            <w:r>
+                              <w:t>X</w:t>
+                            </w:r>
+                          </w:p>
                         </w:txbxContent>
                       </wps:txbx>
                       <wps:bodyPr rot="0" vert="horz" wrap="square" lIns="91440" tIns="45720" rIns="91440" bIns="45720" anchor="t" anchorCtr="0" upright="1">
@@ -1850,7 +1929,11 @@
               <v:shape id="Text Box 16" o:spid="_x0000_s1026" type="#_x0000_t202" style="position:absolute;margin-left:21.6pt;margin-top:8.25pt;width:21.6pt;height:21.6pt;z-index:251676160;visibility:visible;mso-wrap-style:square;mso-width-percent:0;mso-height-percent:0;mso-wrap-distance-left:9pt;mso-wrap-distance-top:0;mso-wrap-distance-right:9pt;mso-wrap-distance-bottom:0;mso-position-horizontal:absolute;mso-position-horizontal-relative:text;mso-position-vertical:absolute;mso-position-vertical-relative:text;mso-width-percent:0;mso-height-percent:0;mso-width-relative:page;mso-height-relative:page;v-text-anchor:top" o:gfxdata="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" o:allowincell="f">
                 <v:textbox>
                   <w:txbxContent>
-                    <w:p/>
+                    <w:p>
+                      <w:r>
+                        <w:t>X</w:t>
+                      </w:r>
+                    </w:p>
                   </w:txbxContent>
                 </v:textbox>
               </v:shape>
@@ -1980,6 +2063,9 @@
             <w:pPr>
               <w:spacing w:before="60" w:after="180" w:line="240" w:lineRule="exact"/>
             </w:pPr>
+            <w:r>
+              <w:t>Division of Health Research</w:t>
+            </w:r>
           </w:p>
           <w:p>
             <w:pPr>
@@ -1991,6 +2077,138 @@
           <w:tcPr>
             <w:tcW w:w="4559" w:type="dxa"/>
           </w:tcPr>
+          <w:p>
+            <w:pPr>
+              <w:widowControl/>
+              <w:suppressAutoHyphens w:val="0"/>
+              <w:rPr>
+                <w:rFonts w:eastAsia="Times New Roman" w:cs="Arial"/>
+                <w:color w:val="1D1D1D"/>
+                <w:kern w:val="0"/>
+                <w:szCs w:val="20"/>
+                <w:shd w:val="clear" w:color="auto" w:fill="FFFFFF"/>
+                <w:lang w:eastAsia="en-US"/>
+              </w:rPr>
+            </w:pPr>
+            <w:r>
+              <w:rPr>
+                <w:rFonts w:eastAsia="Times New Roman" w:cs="Arial"/>
+                <w:color w:val="1D1D1D"/>
+                <w:kern w:val="0"/>
+                <w:szCs w:val="20"/>
+                <w:shd w:val="clear" w:color="auto" w:fill="FFFFFF"/>
+                <w:lang w:eastAsia="en-US"/>
+              </w:rPr>
+              <w:t>Division of Health Research,</w:t>
+            </w:r>
+          </w:p>
+          <w:p>
+            <w:pPr>
+              <w:widowControl/>
+              <w:suppressAutoHyphens w:val="0"/>
+              <w:rPr>
+                <w:rFonts w:ascii="Times" w:eastAsia="Times New Roman" w:hAnsi="Times"/>
+                <w:kern w:val="0"/>
+                <w:szCs w:val="20"/>
+                <w:lang w:eastAsia="en-US"/>
+              </w:rPr>
+            </w:pPr>
+            <w:r>
+              <w:rPr>
+                <w:rFonts w:eastAsia="Times New Roman" w:cs="Arial"/>
+                <w:color w:val="1D1D1D"/>
+                <w:kern w:val="0"/>
+                <w:szCs w:val="20"/>
+                <w:shd w:val="clear" w:color="auto" w:fill="FFFFFF"/>
+                <w:lang w:eastAsia="en-US"/>
+              </w:rPr>
+              <w:t>Faculty of Health and Medicine,</w:t>
+            </w:r>
+            <w:r>
+              <w:rPr>
+                <w:rFonts w:eastAsia="Times New Roman" w:cs="Arial"/>
+                <w:color w:val="1D1D1D"/>
+                <w:kern w:val="0"/>
+                <w:szCs w:val="20"/>
+                <w:lang w:eastAsia="en-US"/>
+              </w:rPr>
+              <w:br/>
+            </w:r>
+            <w:r>
+              <w:rPr>
+                <w:rFonts w:eastAsia="Times New Roman" w:cs="Arial"/>
+                <w:color w:val="1D1D1D"/>
+                <w:kern w:val="0"/>
+                <w:szCs w:val="20"/>
+                <w:shd w:val="clear" w:color="auto" w:fill="FFFFFF"/>
+                <w:lang w:eastAsia="en-US"/>
+              </w:rPr>
+              <w:t>Furness College,</w:t>
+            </w:r>
+            <w:r>
+              <w:rPr>
+                <w:rFonts w:eastAsia="Times New Roman" w:cs="Arial"/>
+                <w:color w:val="1D1D1D"/>
+                <w:kern w:val="0"/>
+                <w:szCs w:val="20"/>
+                <w:lang w:eastAsia="en-US"/>
+              </w:rPr>
+              <w:br/>
+            </w:r>
+            <w:r>
+              <w:rPr>
+                <w:rFonts w:eastAsia="Times New Roman" w:cs="Arial"/>
+                <w:color w:val="1D1D1D"/>
+                <w:kern w:val="0"/>
+                <w:szCs w:val="20"/>
+                <w:shd w:val="clear" w:color="auto" w:fill="FFFFFF"/>
+                <w:lang w:eastAsia="en-US"/>
+              </w:rPr>
+              <w:t>Lancaster University,</w:t>
+            </w:r>
+            <w:r>
+              <w:rPr>
+                <w:rFonts w:eastAsia="Times New Roman" w:cs="Arial"/>
+                <w:color w:val="1D1D1D"/>
+                <w:kern w:val="0"/>
+                <w:szCs w:val="20"/>
+                <w:lang w:eastAsia="en-US"/>
+              </w:rPr>
+              <w:br/>
+            </w:r>
+            <w:r>
+              <w:rPr>
+                <w:rFonts w:eastAsia="Times New Roman" w:cs="Arial"/>
+                <w:color w:val="1D1D1D"/>
+                <w:kern w:val="0"/>
+                <w:szCs w:val="20"/>
+                <w:shd w:val="clear" w:color="auto" w:fill="FFFFFF"/>
+                <w:lang w:eastAsia="en-US"/>
+              </w:rPr>
+              <w:t>Lancaster, LA1 4YG,</w:t>
+            </w:r>
+            <w:r>
+              <w:rPr>
+                <w:rFonts w:eastAsia="Times New Roman" w:cs="Arial"/>
+                <w:color w:val="1D1D1D"/>
+                <w:kern w:val="0"/>
+                <w:szCs w:val="20"/>
+                <w:lang w:eastAsia="en-US"/>
+              </w:rPr>
+              <w:br/>
+            </w:r>
+            <w:r>
+              <w:rPr>
+                <w:rFonts w:eastAsia="Times New Roman" w:cs="Arial"/>
+                <w:color w:val="1D1D1D"/>
+                <w:kern w:val="0"/>
+                <w:szCs w:val="20"/>
+                <w:shd w:val="clear" w:color="auto" w:fill="FFFFFF"/>
+                <w:lang w:eastAsia="en-US"/>
+              </w:rPr>
+              <w:t>United Kingdom</w:t>
+            </w:r>
+          </w:p>
           <w:p>
             <w:pPr>
               <w:spacing w:before="60" w:after="180" w:line="240" w:lineRule="exact"/>
@@ -2012,12 +2230,20 @@
           <w:bCs/>
         </w:rPr>
       </w:pPr>
+      <w:commentRangeStart w:id="2"/>
       <w:r>
         <w:rPr>
           <w:b/>
           <w:bCs/>
         </w:rPr>
         <w:t xml:space="preserve">4.2 ORGANISATION'S REPRESENTATIVE </w:t>
+      </w:r>
+      <w:commentRangeEnd w:id="2"/>
+      <w:r>
+        <w:rPr>
+          <w:rStyle w:val="CommentReference"/>
+        </w:rPr>
+        <w:commentReference w:id="2"/>
       </w:r>
     </w:p>
     <w:p>
@@ -2182,13 +2408,19 @@
                 <w:snapToGrid w:val="0"/>
               </w:rPr>
             </w:pPr>
-          </w:p>
-          <w:p>
-            <w:pPr>
-              <w:spacing w:before="60" w:after="180" w:line="240" w:lineRule="exact"/>
+            <w:r>
               <w:rPr>
                 <w:snapToGrid w:val="0"/>
               </w:rPr>
+              <w:t>Professor Bruce Hollingsworth</w:t>
+            </w:r>
+          </w:p>
+          <w:p>
+            <w:pPr>
+              <w:spacing w:before="60" w:after="180" w:line="240" w:lineRule="exact"/>
+              <w:rPr>
+                <w:snapToGrid w:val="0"/>
+              </w:rPr>
             </w:pPr>
           </w:p>
         </w:tc>
@@ -2203,6 +2435,12 @@
                 <w:snapToGrid w:val="0"/>
               </w:rPr>
             </w:pPr>
+            <w:r>
+              <w:rPr>
+                <w:snapToGrid w:val="0"/>
+              </w:rPr>
+              <w:t>Division of Health Research</w:t>
+            </w:r>
           </w:p>
         </w:tc>
         <w:tc>
@@ -2216,6 +2454,9 @@
                 <w:snapToGrid w:val="0"/>
               </w:rPr>
             </w:pPr>
+            <w:r>
+              <w:t>Head of Division of Health Research</w:t>
+            </w:r>
           </w:p>
         </w:tc>
         <w:tc>
@@ -2224,6 +2465,29 @@
           </w:tcPr>
           <w:p>
             <w:pPr>
+              <w:widowControl/>
+              <w:suppressAutoHyphens w:val="0"/>
+              <w:rPr>
+                <w:rFonts w:ascii="Times" w:eastAsia="Times New Roman" w:hAnsi="Times"/>
+                <w:kern w:val="0"/>
+                <w:szCs w:val="20"/>
+                <w:lang w:eastAsia="en-US"/>
+              </w:rPr>
+            </w:pPr>
+            <w:r>
+              <w:rPr>
+                <w:rFonts w:eastAsia="Times New Roman" w:cs="Arial"/>
+                <w:color w:val="1D1D1D"/>
+                <w:kern w:val="0"/>
+                <w:szCs w:val="20"/>
+                <w:shd w:val="clear" w:color="auto" w:fill="FFFFFF"/>
+                <w:lang w:eastAsia="en-US"/>
+              </w:rPr>
+              <w:t>+44 1524 594154</w:t>
+            </w:r>
+          </w:p>
+          <w:p>
+            <w:pPr>
               <w:spacing w:before="60" w:after="180" w:line="240" w:lineRule="exact"/>
               <w:rPr>
                 <w:snapToGrid w:val="0"/>
@@ -2235,6 +2499,16 @@
           <w:tcPr>
             <w:tcW w:w="993" w:type="dxa"/>
           </w:tcPr>
+          <w:p>
+            <w:proofErr w:type="gramStart"/>
+            <w:r>
+              <w:t>b</w:t>
+            </w:r>
+            <w:proofErr w:type="gramEnd"/>
+            <w:r>
+              <w:t>.hollingsworth@lancaster.ac.uk</w:t>
+            </w:r>
+          </w:p>
           <w:p>
             <w:pPr>
               <w:spacing w:before="60" w:after="180" w:line="240" w:lineRule="exact"/>
@@ -2559,13 +2833,19 @@
                 <w:snapToGrid w:val="0"/>
               </w:rPr>
             </w:pPr>
-          </w:p>
-          <w:p>
-            <w:pPr>
-              <w:spacing w:before="60" w:after="180" w:line="240" w:lineRule="exact"/>
+            <w:r>
               <w:rPr>
                 <w:snapToGrid w:val="0"/>
               </w:rPr>
+              <w:t>Professor Bruce Hollingsworth</w:t>
+            </w:r>
+          </w:p>
+          <w:p>
+            <w:pPr>
+              <w:spacing w:before="60" w:after="180" w:line="240" w:lineRule="exact"/>
+              <w:rPr>
+                <w:snapToGrid w:val="0"/>
+              </w:rPr>
             </w:pPr>
           </w:p>
         </w:tc>
@@ -2580,6 +2860,12 @@
                 <w:snapToGrid w:val="0"/>
               </w:rPr>
             </w:pPr>
+            <w:r>
+              <w:rPr>
+                <w:snapToGrid w:val="0"/>
+              </w:rPr>
+              <w:t>Division of Health Research</w:t>
+            </w:r>
           </w:p>
         </w:tc>
         <w:tc>
@@ -2593,6 +2879,9 @@
                 <w:snapToGrid w:val="0"/>
               </w:rPr>
             </w:pPr>
+            <w:r>
+              <w:t>Head of Division of Health Research</w:t>
+            </w:r>
           </w:p>
         </w:tc>
         <w:tc>
@@ -2601,6 +2890,29 @@
           </w:tcPr>
           <w:p>
             <w:pPr>
+              <w:widowControl/>
+              <w:suppressAutoHyphens w:val="0"/>
+              <w:rPr>
+                <w:rFonts w:ascii="Times" w:eastAsia="Times New Roman" w:hAnsi="Times"/>
+                <w:kern w:val="0"/>
+                <w:szCs w:val="20"/>
+                <w:lang w:eastAsia="en-US"/>
+              </w:rPr>
+            </w:pPr>
+            <w:r>
+              <w:rPr>
+                <w:rFonts w:eastAsia="Times New Roman" w:cs="Arial"/>
+                <w:color w:val="1D1D1D"/>
+                <w:kern w:val="0"/>
+                <w:szCs w:val="20"/>
+                <w:shd w:val="clear" w:color="auto" w:fill="FFFFFF"/>
+                <w:lang w:eastAsia="en-US"/>
+              </w:rPr>
+              <w:t>+44 1524 594154</w:t>
+            </w:r>
+          </w:p>
+          <w:p>
+            <w:pPr>
               <w:spacing w:before="60" w:after="180" w:line="240" w:lineRule="exact"/>
               <w:rPr>
                 <w:snapToGrid w:val="0"/>
@@ -2612,6 +2924,16 @@
           <w:tcPr>
             <w:tcW w:w="993" w:type="dxa"/>
           </w:tcPr>
+          <w:p>
+            <w:proofErr w:type="gramStart"/>
+            <w:r>
+              <w:t>b</w:t>
+            </w:r>
+            <w:proofErr w:type="gramEnd"/>
+            <w:r>
+              <w:t>.hollingsworth@lancaster.ac.uk</w:t>
+            </w:r>
+          </w:p>
           <w:p>
             <w:pPr>
               <w:spacing w:before="60" w:after="180" w:line="240" w:lineRule="exact"/>
@@ -2636,6 +2958,11 @@
     <w:p>
       <w:pPr>
         <w:spacing w:before="60" w:after="180" w:line="240" w:lineRule="exact"/>
+      </w:pPr>
+    </w:p>
+    <w:p>
+      <w:pPr>
+        <w:spacing w:before="60" w:after="180" w:line="240" w:lineRule="exact"/>
         <w:rPr>
           <w:b/>
           <w:bCs/>
@@ -2646,6 +2973,7 @@
           <w:b/>
           <w:bCs/>
         </w:rPr>
+        <w:lastRenderedPageBreak/>
         <w:t>5. FUNDING:  Details of external funding that has been sought</w:t>
       </w:r>
     </w:p>
@@ -2736,6 +3064,12 @@
             <w:pPr>
               <w:spacing w:before="60" w:after="180" w:line="240" w:lineRule="exact"/>
             </w:pPr>
+            <w:r>
+              <w:t xml:space="preserve">NIHR CLAHRC </w:t>
+            </w:r>
+            <w:r>
+              <w:t>North West Coast</w:t>
+            </w:r>
           </w:p>
           <w:p>
             <w:pPr>
@@ -2747,6 +3081,45 @@
           <w:tcPr>
             <w:tcW w:w="4621" w:type="dxa"/>
           </w:tcPr>
+          <w:p>
+            <w:pPr>
+              <w:spacing w:before="60" w:after="180" w:line="240" w:lineRule="exact"/>
+            </w:pPr>
+            <w:r>
+              <w:t>NIHR CLAHRC North West Coast</w:t>
+            </w:r>
+            <w:r>
+              <w:t>,</w:t>
+            </w:r>
+            <w:r>
+              <w:br/>
+              <w:t>The University of Liverpool</w:t>
+            </w:r>
+            <w:r>
+              <w:t>,</w:t>
+            </w:r>
+            <w:r>
+              <w:br/>
+              <w:t>Department of Health Services Research</w:t>
+            </w:r>
+            <w:r>
+              <w:t>,</w:t>
+            </w:r>
+            <w:r>
+              <w:br/>
+              <w:t>2nd floor, Block B, Waterhouse Building</w:t>
+            </w:r>
+            <w:r>
+              <w:t>,</w:t>
+            </w:r>
+            <w:r>
+              <w:br/>
+              <w:t>Liverpool L69 3GL</w:t>
+            </w:r>
+            <w:r>
+              <w:t>.</w:t>
+            </w:r>
+          </w:p>
           <w:p>
             <w:pPr>
               <w:spacing w:before="60" w:after="180" w:line="240" w:lineRule="exact"/>
@@ -2821,7 +3194,11 @@
                       </wps:spPr>
                       <wps:txbx>
                         <w:txbxContent>
-                          <w:p/>
+                          <w:p>
+                            <w:r>
+                              <w:t>X</w:t>
+                            </w:r>
+                          </w:p>
                         </w:txbxContent>
                       </wps:txbx>
                       <wps:bodyPr rot="0" vert="horz" wrap="square" lIns="91440" tIns="45720" rIns="91440" bIns="45720" anchor="t" anchorCtr="0" upright="1">
@@ -2844,7 +3221,11 @@
               <v:shape id="Text Box 15" o:spid="_x0000_s1027" type="#_x0000_t202" style="position:absolute;margin-left:290.1pt;margin-top:16.8pt;width:21.6pt;height:21.5pt;z-index:251675136;visibility:visible;mso-wrap-style:square;mso-width-percent:0;mso-height-percent:0;mso-wrap-distance-left:9pt;mso-wrap-distance-top:0;mso-wrap-distance-right:9pt;mso-wrap-distance-bottom:0;mso-position-horizontal:absolute;mso-position-horizontal-relative:text;mso-position-vertical:absolute;mso-position-vertical-relative:text;mso-width-percent:0;mso-height-percent:0;mso-width-relative:page;mso-height-relative:page;v-text-anchor:top" o:gfxdata="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">
                 <v:textbox>
                   <w:txbxContent>
-                    <w:p/>
+                    <w:p>
+                      <w:r>
+                        <w:t>X</w:t>
+                      </w:r>
+                    </w:p>
                   </w:txbxContent>
                 </v:textbox>
               </v:shape>
@@ -2865,7 +3246,6 @@
         <w:spacing w:before="60" w:after="180" w:line="240" w:lineRule="exact"/>
       </w:pPr>
       <w:r>
-        <w:lastRenderedPageBreak/>
         <w:t xml:space="preserve">The licence holder confirms that funding has been sought                                   (tick to confirm)  </w:t>
       </w:r>
     </w:p>
@@ -2882,7 +3262,18 @@
         <w:spacing w:before="60" w:after="180" w:line="240" w:lineRule="exact"/>
       </w:pPr>
       <w:r>
-        <w:t xml:space="preserve">Funding has been obtained:      YES  /  NO  /  NOT YET HEARD        (please delete as applicable)  </w:t>
+        <w:t>Funding has been obtained</w:t>
+      </w:r>
+      <w:proofErr w:type="gramStart"/>
+      <w:r>
+        <w:t xml:space="preserve">:  </w:t>
+      </w:r>
+      <w:r>
+        <w:t xml:space="preserve">    YES</w:t>
+      </w:r>
+      <w:proofErr w:type="gramEnd"/>
+      <w:r>
+        <w:t xml:space="preserve">  </w:t>
       </w:r>
     </w:p>
     <w:p>
@@ -2977,6 +3368,9 @@
             <w:pPr>
               <w:spacing w:before="60" w:after="180" w:line="240" w:lineRule="exact"/>
             </w:pPr>
+            <w:r>
+              <w:t xml:space="preserve">Health Economics at Lancaster </w:t>
+            </w:r>
           </w:p>
           <w:p>
             <w:pPr>
@@ -2995,8 +3389,128 @@
           </w:tcPr>
           <w:p>
             <w:pPr>
-              <w:spacing w:before="60" w:after="180" w:line="240" w:lineRule="exact"/>
-            </w:pPr>
+              <w:widowControl/>
+              <w:suppressAutoHyphens w:val="0"/>
+              <w:rPr>
+                <w:rFonts w:eastAsia="Times New Roman" w:cs="Arial"/>
+                <w:color w:val="1D1D1D"/>
+                <w:kern w:val="0"/>
+                <w:szCs w:val="20"/>
+                <w:shd w:val="clear" w:color="auto" w:fill="FFFFFF"/>
+                <w:lang w:eastAsia="en-US"/>
+              </w:rPr>
+            </w:pPr>
+            <w:r>
+              <w:rPr>
+                <w:rFonts w:eastAsia="Times New Roman" w:cs="Arial"/>
+                <w:color w:val="1D1D1D"/>
+                <w:kern w:val="0"/>
+                <w:szCs w:val="20"/>
+                <w:shd w:val="clear" w:color="auto" w:fill="FFFFFF"/>
+                <w:lang w:eastAsia="en-US"/>
+              </w:rPr>
+              <w:t>Division of Health Research,</w:t>
+            </w:r>
+          </w:p>
+          <w:p>
+            <w:pPr>
+              <w:spacing w:before="60" w:after="180" w:line="240" w:lineRule="exact"/>
+            </w:pPr>
+            <w:r>
+              <w:rPr>
+                <w:rFonts w:eastAsia="Times New Roman" w:cs="Arial"/>
+                <w:color w:val="1D1D1D"/>
+                <w:kern w:val="0"/>
+                <w:szCs w:val="20"/>
+                <w:shd w:val="clear" w:color="auto" w:fill="FFFFFF"/>
+                <w:lang w:eastAsia="en-US"/>
+              </w:rPr>
+              <w:t>Faculty of Health and Medicine,</w:t>
+            </w:r>
+            <w:r>
+              <w:rPr>
+                <w:rFonts w:eastAsia="Times New Roman" w:cs="Arial"/>
+                <w:color w:val="1D1D1D"/>
+                <w:kern w:val="0"/>
+                <w:szCs w:val="20"/>
+                <w:lang w:eastAsia="en-US"/>
+              </w:rPr>
+              <w:br/>
+            </w:r>
+            <w:r>
+              <w:rPr>
+                <w:rFonts w:eastAsia="Times New Roman" w:cs="Arial"/>
+                <w:color w:val="1D1D1D"/>
+                <w:kern w:val="0"/>
+                <w:szCs w:val="20"/>
+                <w:shd w:val="clear" w:color="auto" w:fill="FFFFFF"/>
+                <w:lang w:eastAsia="en-US"/>
+              </w:rPr>
+              <w:t>Furness College,</w:t>
+            </w:r>
+            <w:r>
+              <w:rPr>
+                <w:rFonts w:eastAsia="Times New Roman" w:cs="Arial"/>
+                <w:color w:val="1D1D1D"/>
+                <w:kern w:val="0"/>
+                <w:szCs w:val="20"/>
+                <w:lang w:eastAsia="en-US"/>
+              </w:rPr>
+              <w:br/>
+            </w:r>
+            <w:r>
+              <w:rPr>
+                <w:rFonts w:eastAsia="Times New Roman" w:cs="Arial"/>
+                <w:color w:val="1D1D1D"/>
+                <w:kern w:val="0"/>
+                <w:szCs w:val="20"/>
+                <w:shd w:val="clear" w:color="auto" w:fill="FFFFFF"/>
+                <w:lang w:eastAsia="en-US"/>
+              </w:rPr>
+              <w:t>Lancaster University,</w:t>
+            </w:r>
+            <w:r>
+              <w:rPr>
+                <w:rFonts w:eastAsia="Times New Roman" w:cs="Arial"/>
+                <w:color w:val="1D1D1D"/>
+                <w:kern w:val="0"/>
+                <w:szCs w:val="20"/>
+                <w:lang w:eastAsia="en-US"/>
+              </w:rPr>
+              <w:br/>
+            </w:r>
+            <w:r>
+              <w:rPr>
+                <w:rFonts w:eastAsia="Times New Roman" w:cs="Arial"/>
+                <w:color w:val="1D1D1D"/>
+                <w:kern w:val="0"/>
+                <w:szCs w:val="20"/>
+                <w:shd w:val="clear" w:color="auto" w:fill="FFFFFF"/>
+                <w:lang w:eastAsia="en-US"/>
+              </w:rPr>
+              <w:t>Lancaster, LA1 4YG,</w:t>
+            </w:r>
+            <w:r>
+              <w:rPr>
+                <w:rFonts w:eastAsia="Times New Roman" w:cs="Arial"/>
+                <w:color w:val="1D1D1D"/>
+                <w:kern w:val="0"/>
+                <w:szCs w:val="20"/>
+                <w:lang w:eastAsia="en-US"/>
+              </w:rPr>
+              <w:br/>
+            </w:r>
+            <w:r>
+              <w:rPr>
+                <w:rFonts w:eastAsia="Times New Roman" w:cs="Arial"/>
+                <w:color w:val="1D1D1D"/>
+                <w:kern w:val="0"/>
+                <w:szCs w:val="20"/>
+                <w:shd w:val="clear" w:color="auto" w:fill="FFFFFF"/>
+                <w:lang w:eastAsia="en-US"/>
+              </w:rPr>
+              <w:t>United Kingdom</w:t>
+            </w:r>
           </w:p>
         </w:tc>
       </w:tr>
@@ -3144,7 +3658,10 @@
         </mc:AlternateContent>
       </w:r>
       <w:r>
-        <w:t>From                              dd/mm/yy</w:t>
+        <w:t>From</w:t>
+      </w:r>
+      <w:r>
+        <w:t xml:space="preserve">                              18/02/16</w:t>
       </w:r>
     </w:p>
     <w:p>
@@ -3239,7 +3756,10 @@
         <w:spacing w:before="60" w:after="180" w:line="240" w:lineRule="exact"/>
       </w:pPr>
       <w:r>
-        <w:t>To                                   dd/mm/yy</w:t>
+        <w:t xml:space="preserve">To     </w:t>
+      </w:r>
+      <w:r>
+        <w:t xml:space="preserve">                              18/02/18</w:t>
       </w:r>
     </w:p>
     <w:p>
@@ -3249,6 +3769,21 @@
       <w:r>
         <w:t>(If it is necessary to extend the period of access, application must be made to the UK Data Archive prior to the expiry of the Licence)</w:t>
       </w:r>
+    </w:p>
+    <w:p>
+      <w:pPr>
+        <w:spacing w:before="60" w:after="180" w:line="240" w:lineRule="exact"/>
+      </w:pPr>
+    </w:p>
+    <w:p>
+      <w:pPr>
+        <w:spacing w:before="60" w:after="180" w:line="240" w:lineRule="exact"/>
+      </w:pPr>
+    </w:p>
+    <w:p>
+      <w:pPr>
+        <w:spacing w:before="60" w:after="180" w:line="240" w:lineRule="exact"/>
+      </w:pPr>
     </w:p>
     <w:p>
       <w:pPr>
@@ -3268,6 +3803,7 @@
           <w:b/>
           <w:bCs/>
         </w:rPr>
+        <w:lastRenderedPageBreak/>
         <w:t>8. TITLE OF RESEARCH PROJECT including UK Data Archive usage number</w:t>
       </w:r>
     </w:p>
@@ -3307,6 +3843,12 @@
                 <w:kern w:val="2"/>
               </w:rPr>
             </w:pPr>
+            <w:r>
+              <w:rPr>
+                <w:kern w:val="2"/>
+              </w:rPr>
+              <w:t>Health, education and income inequalities on the (UK) coast - 96667</w:t>
+            </w:r>
           </w:p>
           <w:p>
             <w:pPr>
@@ -3489,16 +4031,9 @@
             <w:pPr>
               <w:spacing w:before="60" w:after="180" w:line="240" w:lineRule="exact"/>
             </w:pPr>
-          </w:p>
-          <w:p>
-            <w:pPr>
-              <w:spacing w:before="60" w:after="180" w:line="240" w:lineRule="exact"/>
-            </w:pPr>
-          </w:p>
-          <w:p>
-            <w:pPr>
-              <w:spacing w:before="60" w:after="180" w:line="240" w:lineRule="exact"/>
-            </w:pPr>
+            <w:r>
+              <w:t>Understanding Society: Waves 1-5, 2009-2014: Special Licence Access, Census 2001 Lower Layer Super Output Areas</w:t>
+            </w:r>
           </w:p>
         </w:tc>
         <w:tc>
@@ -3509,6 +4044,9 @@
             <w:pPr>
               <w:spacing w:before="60" w:after="180" w:line="240" w:lineRule="exact"/>
             </w:pPr>
+            <w:r>
+              <w:t>6670</w:t>
+            </w:r>
           </w:p>
           <w:p>
             <w:pPr>
@@ -3599,54 +4137,33 @@
                 <w:kern w:val="2"/>
               </w:rPr>
             </w:pPr>
-          </w:p>
-          <w:p>
-            <w:pPr>
-              <w:spacing w:before="60" w:after="180" w:line="240" w:lineRule="exact"/>
-              <w:rPr>
-                <w:kern w:val="2"/>
-              </w:rPr>
-            </w:pPr>
-          </w:p>
-          <w:p>
-            <w:pPr>
-              <w:spacing w:before="60" w:after="180" w:line="240" w:lineRule="exact"/>
-              <w:rPr>
-                <w:kern w:val="2"/>
-              </w:rPr>
-            </w:pPr>
-          </w:p>
-          <w:p>
-            <w:pPr>
-              <w:spacing w:before="60" w:after="180" w:line="240" w:lineRule="exact"/>
-              <w:rPr>
-                <w:kern w:val="2"/>
-              </w:rPr>
-            </w:pPr>
+            <w:r>
+              <w:rPr>
+                <w:rFonts w:cs="Arial"/>
+                <w:lang w:val="en-US"/>
+              </w:rPr>
+              <w:t xml:space="preserve">The aim of the project is to first assess whether or not socioeconomic related health inequalities are worse on the coastline of the UK. This will form the fist paper of the </w:t>
+            </w:r>
+            <w:proofErr w:type="gramStart"/>
+            <w:r>
+              <w:rPr>
+                <w:rFonts w:cs="Arial"/>
+                <w:lang w:val="en-US"/>
+              </w:rPr>
+              <w:t>PhD which</w:t>
+            </w:r>
+            <w:proofErr w:type="gramEnd"/>
+            <w:r>
+              <w:rPr>
+                <w:rFonts w:cs="Arial"/>
+                <w:lang w:val="en-US"/>
+              </w:rPr>
+              <w:t>, should provide a clear and thorough demonstration of the makeup and spatial differences in health inequalities in the UK. The paper will go further, by decomposing the health inequality index  (concentration index) into its sensitivity to income related inequalities in other determinants of health. This will provide a hint as to what is driving the differences in inequality and set up and motivate the rest of the PhD.</w:t>
+            </w:r>
           </w:p>
         </w:tc>
       </w:tr>
     </w:tbl>
-    <w:p>
-      <w:pPr>
-        <w:spacing w:before="60" w:after="180" w:line="240" w:lineRule="exact"/>
-      </w:pPr>
-    </w:p>
-    <w:p>
-      <w:pPr>
-        <w:spacing w:before="60" w:after="180" w:line="240" w:lineRule="exact"/>
-      </w:pPr>
-    </w:p>
-    <w:p>
-      <w:pPr>
-        <w:spacing w:before="60" w:after="180" w:line="240" w:lineRule="exact"/>
-      </w:pPr>
-    </w:p>
-    <w:p>
-      <w:pPr>
-        <w:spacing w:before="60" w:after="180" w:line="240" w:lineRule="exact"/>
-      </w:pPr>
-    </w:p>
     <w:p>
       <w:pPr>
         <w:spacing w:before="60" w:after="180" w:line="240" w:lineRule="exact"/>
@@ -3696,38 +4213,12 @@
                 <w:kern w:val="2"/>
               </w:rPr>
             </w:pPr>
-          </w:p>
-          <w:p>
-            <w:pPr>
-              <w:spacing w:before="60" w:after="180" w:line="240" w:lineRule="exact"/>
+            <w:r>
               <w:rPr>
                 <w:kern w:val="2"/>
               </w:rPr>
-            </w:pPr>
-          </w:p>
-          <w:p>
-            <w:pPr>
-              <w:spacing w:before="60" w:after="180" w:line="240" w:lineRule="exact"/>
-              <w:rPr>
-                <w:kern w:val="2"/>
-              </w:rPr>
-            </w:pPr>
-          </w:p>
-          <w:p>
-            <w:pPr>
-              <w:spacing w:before="60" w:after="180" w:line="240" w:lineRule="exact"/>
-              <w:rPr>
-                <w:kern w:val="2"/>
-              </w:rPr>
-            </w:pPr>
-          </w:p>
-          <w:p>
-            <w:pPr>
-              <w:spacing w:before="60" w:after="180" w:line="240" w:lineRule="exact"/>
-              <w:rPr>
-                <w:kern w:val="2"/>
-              </w:rPr>
-            </w:pPr>
+              <w:t xml:space="preserve">The crucial element of this paper and this PhD’s contribution to the literature revolves around spatial analysis and decomposition of measures of health inequalities. The LSOA linkage for Understanding Society allows for this detailed spatial decomposition, whilst not compromising the richness of the data available, and therefore the quality of the measures used. </w:t>
+            </w:r>
           </w:p>
           <w:p>
             <w:pPr>
@@ -3789,38 +4280,54 @@
                 <w:kern w:val="2"/>
               </w:rPr>
             </w:pPr>
-          </w:p>
-          <w:p>
-            <w:pPr>
-              <w:spacing w:before="60" w:after="180" w:line="240" w:lineRule="exact"/>
+            <w:r>
               <w:rPr>
                 <w:kern w:val="2"/>
               </w:rPr>
-            </w:pPr>
-          </w:p>
-          <w:p>
-            <w:pPr>
-              <w:spacing w:before="60" w:after="180" w:line="240" w:lineRule="exact"/>
+              <w:t xml:space="preserve">The LSOA identifiers are not included in the standard version of Understanding Society, under the EUL. There are two variables in each wave: </w:t>
+            </w:r>
+            <w:proofErr w:type="spellStart"/>
+            <w:r>
               <w:rPr>
                 <w:kern w:val="2"/>
               </w:rPr>
-            </w:pPr>
-          </w:p>
-          <w:p>
-            <w:pPr>
-              <w:spacing w:before="60" w:after="180" w:line="240" w:lineRule="exact"/>
+              <w:t>w_hidp</w:t>
+            </w:r>
+            <w:proofErr w:type="spellEnd"/>
+            <w:r>
               <w:rPr>
                 <w:kern w:val="2"/>
               </w:rPr>
-            </w:pPr>
-          </w:p>
-          <w:p>
-            <w:pPr>
-              <w:spacing w:before="60" w:after="180" w:line="240" w:lineRule="exact"/>
+              <w:t xml:space="preserve"> – a household identifier and w_lsoa11 – the LSOA identifier for that household. </w:t>
+            </w:r>
+            <w:proofErr w:type="spellStart"/>
+            <w:proofErr w:type="gramStart"/>
+            <w:r>
               <w:rPr>
                 <w:kern w:val="2"/>
               </w:rPr>
-            </w:pPr>
+              <w:t>w</w:t>
+            </w:r>
+            <w:proofErr w:type="gramEnd"/>
+            <w:r>
+              <w:rPr>
+                <w:kern w:val="2"/>
+              </w:rPr>
+              <w:t>_hidp</w:t>
+            </w:r>
+            <w:proofErr w:type="spellEnd"/>
+            <w:r>
+              <w:rPr>
+                <w:kern w:val="2"/>
+              </w:rPr>
+              <w:t xml:space="preserve"> is also contained in the individual response waves (under EUL), so this would allow us to </w:t>
+            </w:r>
+            <w:r>
+              <w:rPr>
+                <w:kern w:val="2"/>
+              </w:rPr>
+              <w:t>compute distance to the coast for each household.</w:t>
+            </w:r>
           </w:p>
         </w:tc>
       </w:tr>
@@ -3843,6 +4350,7 @@
           <w:b/>
           <w:bCs/>
         </w:rPr>
+        <w:lastRenderedPageBreak/>
         <w:t>9.2 A description of the analyses that will be performed on the data</w:t>
       </w:r>
     </w:p>
@@ -3882,54 +4390,59 @@
                 <w:kern w:val="2"/>
               </w:rPr>
             </w:pPr>
-          </w:p>
-          <w:p>
-            <w:pPr>
-              <w:spacing w:before="60" w:after="180" w:line="240" w:lineRule="exact"/>
+            <w:r>
               <w:rPr>
                 <w:kern w:val="2"/>
               </w:rPr>
-            </w:pPr>
-          </w:p>
-          <w:p>
-            <w:pPr>
-              <w:spacing w:before="60" w:after="180" w:line="240" w:lineRule="exact"/>
-              <w:rPr>
+              <w:t xml:space="preserve">For each LSOA (and thus, individual) a variable: </w:t>
+            </w:r>
+            <w:r>
+              <w:rPr>
+                <w:i/>
                 <w:kern w:val="2"/>
               </w:rPr>
-            </w:pPr>
-          </w:p>
-          <w:p>
-            <w:pPr>
-              <w:spacing w:before="60" w:after="180" w:line="240" w:lineRule="exact"/>
+              <w:t>distance to the coast</w:t>
+            </w:r>
+            <w:r>
               <w:rPr>
                 <w:kern w:val="2"/>
               </w:rPr>
-            </w:pPr>
-          </w:p>
-          <w:p>
-            <w:pPr>
-              <w:spacing w:before="60" w:after="180" w:line="240" w:lineRule="exact"/>
+              <w:t xml:space="preserve"> will be constructed, using the relevant shapefiles, in </w:t>
+            </w:r>
+            <w:proofErr w:type="spellStart"/>
+            <w:r>
               <w:rPr>
                 <w:kern w:val="2"/>
               </w:rPr>
-            </w:pPr>
-          </w:p>
-          <w:p>
-            <w:pPr>
-              <w:spacing w:before="60" w:after="180" w:line="240" w:lineRule="exact"/>
+              <w:t>Stata</w:t>
+            </w:r>
+            <w:proofErr w:type="spellEnd"/>
+            <w:r>
               <w:rPr>
                 <w:kern w:val="2"/>
               </w:rPr>
-            </w:pPr>
-          </w:p>
-          <w:p>
-            <w:pPr>
-              <w:spacing w:before="60" w:after="180" w:line="240" w:lineRule="exact"/>
+              <w:t xml:space="preserve">. This variable is the key element of this special license request and will be used in numerous ways, including a detailed definition of “coastal” residence. This will allow the </w:t>
+            </w:r>
+            <w:proofErr w:type="gramStart"/>
+            <w:r>
               <w:rPr>
                 <w:kern w:val="2"/>
               </w:rPr>
-            </w:pPr>
+              <w:t>analysis to not only spatially decompose</w:t>
+            </w:r>
+            <w:proofErr w:type="gramEnd"/>
+            <w:r>
+              <w:rPr>
+                <w:kern w:val="2"/>
+              </w:rPr>
+              <w:t xml:space="preserve"> health inequalities, but to control for other “area-fixed” factors, which would be otherwise unobservable in the data</w:t>
+            </w:r>
+            <w:r>
+              <w:rPr>
+                <w:kern w:val="2"/>
+              </w:rPr>
+              <w:t xml:space="preserve">. </w:t>
+            </w:r>
           </w:p>
         </w:tc>
       </w:tr>
@@ -4028,7 +4541,15 @@
         <w:spacing w:before="60" w:after="180" w:line="240" w:lineRule="exact"/>
       </w:pPr>
       <w:r>
-        <w:t xml:space="preserve">The licence holder is aware that the microdata may allow individuals to be identified. Any outputs made available to anyone other than those named on the Licence, must meet the guarantee contained in the Code of Practice for Official Statistics and the Protocol on Data Access and Confidentiality, namely that no statistics are produced that are likely to identify an individual, unless specifically agreed with them. </w:t>
+        <w:t xml:space="preserve">The licence holder is aware that the </w:t>
+      </w:r>
+      <w:proofErr w:type="spellStart"/>
+      <w:r>
+        <w:t>microdata</w:t>
+      </w:r>
+      <w:proofErr w:type="spellEnd"/>
+      <w:r>
+        <w:t xml:space="preserve"> may allow individuals to be identified. Any outputs made available to anyone other than those named on the Licence, must meet the guarantee contained in the Code of Practice for Official Statistics and the Protocol on Data Access and Confidentiality, namely that no statistics are produced that are likely to identify an individual, unless specifically agreed with them. </w:t>
       </w:r>
     </w:p>
     <w:p>
@@ -4141,14 +4662,14 @@
         <w:rPr>
           <w:snapToGrid w:val="0"/>
         </w:rPr>
-        <w:t xml:space="preserve">Outputs with a geography between Local Authority and region can in some circumstances introduce </w:t>
+        <w:t xml:space="preserve">Outputs with a geography between Local Authority and region can in some circumstances introduce disclosure risk.  Where there is any doubt, the licence holder must contact the UK Data Archive to </w:t>
       </w:r>
       <w:r>
         <w:rPr>
           <w:snapToGrid w:val="0"/>
         </w:rPr>
         <w:lastRenderedPageBreak/>
-        <w:t xml:space="preserve">disclosure risk.  Where there is any doubt, the licence holder must contact the UK Data Archive to gain confirmation of the confidentiality of any outputs for publication with geography below region.  </w:t>
+        <w:t xml:space="preserve">gain confirmation of the confidentiality of any outputs for publication with geography below region.  </w:t>
       </w:r>
     </w:p>
     <w:p>
@@ -4211,7 +4732,21 @@
         <w:t>Intended outputs / publications</w:t>
       </w:r>
       <w:r>
-        <w:t xml:space="preserve"> arising from the use of these data </w:t>
+        <w:t xml:space="preserve"> arising from the use of these </w:t>
+      </w:r>
+      <w:commentRangeStart w:id="3"/>
+      <w:r>
+        <w:t>data</w:t>
+      </w:r>
+      <w:commentRangeEnd w:id="3"/>
+      <w:r>
+        <w:rPr>
+          <w:rStyle w:val="CommentReference"/>
+        </w:rPr>
+        <w:commentReference w:id="3"/>
+      </w:r>
+      <w:r>
+        <w:t xml:space="preserve"> </w:t>
       </w:r>
     </w:p>
     <w:tbl>
@@ -4503,7 +5038,7 @@
       <w:r>
         <w:t xml:space="preserve"> The licence holder will ensure that the data are destroyed to the standards specified in the document </w:t>
       </w:r>
-      <w:hyperlink r:id="rId11" w:history="1">
+      <w:hyperlink r:id="rId12" w:history="1">
         <w:r>
           <w:rPr>
             <w:rFonts w:ascii="Verdana" w:hAnsi="Verdana"/>
@@ -4788,8 +5323,8 @@
       <w:pPr>
         <w:spacing w:before="60" w:after="180" w:line="240" w:lineRule="exact"/>
       </w:pPr>
-      <w:bookmarkStart w:id="3" w:name="OLE_LINK2"/>
-      <w:bookmarkStart w:id="4" w:name="OLE_LINK3"/>
+      <w:bookmarkStart w:id="4" w:name="OLE_LINK2"/>
+      <w:bookmarkStart w:id="5" w:name="OLE_LINK3"/>
       <w:r>
         <w:rPr>
           <w:b/>
@@ -4817,8 +5352,8 @@
         <w:t xml:space="preserve"> For the purpose of conducting an audit, the University of Essex (or the UK Data Archive, on behalf of the University of Essex) or the data depositor may enter the premises where the data are stored and processed without notice at any reasonable time. The organisation with ultimate responsibility for the licence holder undertakes to allow the University of Essex or data depositor access for this purpose.</w:t>
       </w:r>
     </w:p>
-    <w:bookmarkEnd w:id="3"/>
     <w:bookmarkEnd w:id="4"/>
+    <w:bookmarkEnd w:id="5"/>
     <w:p>
       <w:pPr>
         <w:spacing w:before="60" w:after="180" w:line="240" w:lineRule="exact"/>
@@ -5157,7 +5692,7 @@
       <w:pPr>
         <w:spacing w:before="60" w:after="180" w:line="240" w:lineRule="exact"/>
       </w:pPr>
-      <w:hyperlink r:id="rId12" w:history="1">
+      <w:hyperlink r:id="rId13" w:history="1">
         <w:r>
           <w:rPr>
             <w:color w:val="000080"/>
@@ -5179,7 +5714,7 @@
       <w:pPr>
         <w:spacing w:before="60" w:after="180" w:line="240" w:lineRule="exact"/>
       </w:pPr>
-      <w:hyperlink r:id="rId13" w:history="1">
+      <w:hyperlink r:id="rId14" w:history="1">
         <w:r>
           <w:rPr>
             <w:color w:val="000080"/>
@@ -5313,6 +5848,9 @@
             <w:pPr>
               <w:spacing w:before="60" w:after="180" w:line="240" w:lineRule="exact"/>
             </w:pPr>
+            <w:r>
+              <w:t>Jack Higgins</w:t>
+            </w:r>
           </w:p>
           <w:p>
             <w:pPr>
@@ -5441,6 +5979,14 @@
             <w:pPr>
               <w:spacing w:before="60" w:after="180" w:line="240" w:lineRule="exact"/>
             </w:pPr>
+            <w:proofErr w:type="spellStart"/>
+            <w:r>
+              <w:t>Prof.</w:t>
+            </w:r>
+            <w:proofErr w:type="spellEnd"/>
+            <w:r>
+              <w:t xml:space="preserve"> Ian Walker</w:t>
+            </w:r>
           </w:p>
           <w:p>
             <w:pPr>
@@ -5481,80 +6027,14 @@
             <w:pPr>
               <w:spacing w:before="60" w:after="180" w:line="240" w:lineRule="exact"/>
             </w:pPr>
-          </w:p>
-          <w:p>
-            <w:pPr>
-              <w:spacing w:before="60" w:after="180" w:line="240" w:lineRule="exact"/>
-            </w:pPr>
-          </w:p>
-        </w:tc>
-        <w:tc>
-          <w:tcPr>
-            <w:tcW w:w="3935" w:type="dxa"/>
-          </w:tcPr>
-          <w:p>
-            <w:pPr>
-              <w:spacing w:before="60" w:after="180" w:line="240" w:lineRule="exact"/>
-            </w:pPr>
-          </w:p>
-        </w:tc>
-        <w:tc>
-          <w:tcPr>
-            <w:tcW w:w="884" w:type="dxa"/>
-          </w:tcPr>
-          <w:p>
-            <w:pPr>
-              <w:spacing w:before="60" w:after="180" w:line="240" w:lineRule="exact"/>
-            </w:pPr>
-          </w:p>
-        </w:tc>
-      </w:tr>
-      <w:tr>
-        <w:tc>
-          <w:tcPr>
-            <w:tcW w:w="4111" w:type="dxa"/>
-          </w:tcPr>
-          <w:p>
-            <w:pPr>
-              <w:spacing w:before="60" w:after="180" w:line="240" w:lineRule="exact"/>
-            </w:pPr>
-          </w:p>
-          <w:p>
-            <w:pPr>
-              <w:spacing w:before="60" w:after="180" w:line="240" w:lineRule="exact"/>
-            </w:pPr>
-          </w:p>
-        </w:tc>
-        <w:tc>
-          <w:tcPr>
-            <w:tcW w:w="3935" w:type="dxa"/>
-          </w:tcPr>
-          <w:p>
-            <w:pPr>
-              <w:spacing w:before="60" w:after="180" w:line="240" w:lineRule="exact"/>
-            </w:pPr>
-          </w:p>
-        </w:tc>
-        <w:tc>
-          <w:tcPr>
-            <w:tcW w:w="884" w:type="dxa"/>
-          </w:tcPr>
-          <w:p>
-            <w:pPr>
-              <w:spacing w:before="60" w:after="180" w:line="240" w:lineRule="exact"/>
-            </w:pPr>
-          </w:p>
-        </w:tc>
-      </w:tr>
-      <w:tr>
-        <w:tc>
-          <w:tcPr>
-            <w:tcW w:w="4111" w:type="dxa"/>
-          </w:tcPr>
-          <w:p>
-            <w:pPr>
-              <w:spacing w:before="60" w:after="180" w:line="240" w:lineRule="exact"/>
-            </w:pPr>
+            <w:proofErr w:type="spellStart"/>
+            <w:r>
+              <w:t>Prof.</w:t>
+            </w:r>
+            <w:proofErr w:type="spellEnd"/>
+            <w:r>
+              <w:t xml:space="preserve"> Bruce Hollingsworth</w:t>
+            </w:r>
           </w:p>
           <w:p>
             <w:pPr>
@@ -5602,6 +6082,7 @@
           <w:b/>
           <w:bCs/>
         </w:rPr>
+        <w:lastRenderedPageBreak/>
         <w:t>20.2 ORGANISATION WITH RESPONSIBILITY FOR THE LICENCE HOLDER</w:t>
       </w:r>
     </w:p>
@@ -5610,7 +6091,10 @@
         <w:spacing w:before="60" w:after="180" w:line="240" w:lineRule="exact"/>
       </w:pPr>
       <w:r>
-        <w:t>The  ...................................................................... (name of organisation) undertakes to accept ultimate responsibility for the licence holder's access to the data stated above</w:t>
+        <w:t>The Division of Health Research (Health Economics at Lancaster)</w:t>
+      </w:r>
+      <w:r>
+        <w:t xml:space="preserve"> undertakes to accept ultimate responsibility for the licence holder's access to the data stated above</w:t>
       </w:r>
     </w:p>
     <w:tbl>
@@ -5713,6 +6197,14 @@
             <w:r>
               <w:t xml:space="preserve"> </w:t>
             </w:r>
+            <w:proofErr w:type="spellStart"/>
+            <w:r>
+              <w:t>Prof.</w:t>
+            </w:r>
+            <w:proofErr w:type="spellEnd"/>
+            <w:r>
+              <w:t xml:space="preserve"> Bruce Hollingsworth</w:t>
+            </w:r>
           </w:p>
           <w:p>
             <w:pPr>
@@ -5751,6 +6243,8 @@
       <w:pPr>
         <w:spacing w:before="60" w:after="180" w:line="240" w:lineRule="exact"/>
       </w:pPr>
+      <w:bookmarkStart w:id="6" w:name="_GoBack"/>
+      <w:bookmarkEnd w:id="6"/>
     </w:p>
     <w:p>
       <w:pPr>
@@ -6106,7 +6600,6 @@
         <w:spacing w:before="60" w:after="180" w:line="240" w:lineRule="exact"/>
       </w:pPr>
       <w:r>
-        <w:lastRenderedPageBreak/>
         <w:t xml:space="preserve">The data depositor authorises the provision of access to these data to the licence holder under the terms specified in this Special Licence, including any additional conditions imposed by the data depositor, as stated below: </w:t>
       </w:r>
     </w:p>
@@ -6549,7 +7042,6 @@
         <w:ind w:left="709"/>
       </w:pPr>
       <w:r>
-        <w:lastRenderedPageBreak/>
         <w:t>(i)  Licence Holder</w:t>
       </w:r>
     </w:p>
@@ -6607,6 +7099,7 @@
         <w:spacing w:before="60" w:after="180" w:line="240" w:lineRule="exact"/>
       </w:pPr>
       <w:r>
+        <w:lastRenderedPageBreak/>
         <w:t>Names/details of organisations to be included on the Special Licence, in addition to those listed in section 5 above:</w:t>
       </w:r>
     </w:p>
@@ -6652,7 +7145,15 @@
         <w:spacing w:before="60" w:after="180" w:line="240" w:lineRule="exact"/>
       </w:pPr>
       <w:r>
-        <w:t>Failure to provide adequate or comprehensive details will result in the Licence being returned to the applicant. This will delay the process and will also require the re-gaining of signatures to confirm the additional information provided.The Licence Holder will not make any changes to the format and content of the clauses of the Special Licence. Changes will be identified, will delay the process and may result in the Special Licence being withdrawn</w:t>
+        <w:t xml:space="preserve">Failure to provide adequate or comprehensive details will result in the Licence being returned to the applicant. This will delay the process and will also require the re-gaining of signatures to confirm the additional information </w:t>
+      </w:r>
+      <w:proofErr w:type="spellStart"/>
+      <w:r>
+        <w:t>provided.The</w:t>
+      </w:r>
+      <w:proofErr w:type="spellEnd"/>
+      <w:r>
+        <w:t xml:space="preserve"> Licence Holder will not make any changes to the format and content of the clauses of the Special Licence. Changes will be identified, will delay the process and may result in the Special Licence being withdrawn</w:t>
       </w:r>
     </w:p>
     <w:p>
@@ -6951,7 +7452,6 @@
                 <w:b/>
                 <w:bCs/>
               </w:rPr>
-              <w:lastRenderedPageBreak/>
               <w:t>5 Funding</w:t>
             </w:r>
           </w:p>
@@ -7043,7 +7543,11 @@
               <w:spacing w:before="60" w:after="180" w:line="240" w:lineRule="exact"/>
             </w:pPr>
             <w:r>
-              <w:t>The period of access stated should not be longer than the time required for conducting the research and producing outputs, with a maximum period of 2 years.  Where it is necessary to extend the period of access, the Licence Holder should contact the UK Data Archive (the Archive), Support Services, in advance of the expiry of the period of access. Support Services will provide advice on the action to be followed.</w:t>
+              <w:t xml:space="preserve">The period of access stated should not be longer than the time required for conducting the research and producing outputs, with a maximum period of 2 years.  Where it is necessary to extend the period of access, the Licence Holder should contact the UK Data </w:t>
+            </w:r>
+            <w:r>
+              <w:lastRenderedPageBreak/>
+              <w:t>Archive (the Archive), Support Services, in advance of the expiry of the period of access. Support Services will provide advice on the action to be followed.</w:t>
             </w:r>
           </w:p>
         </w:tc>
@@ -7066,6 +7570,7 @@
                 <w:b/>
                 <w:bCs/>
               </w:rPr>
+              <w:lastRenderedPageBreak/>
               <w:t>8 The Research Project</w:t>
             </w:r>
           </w:p>
@@ -7273,11 +7778,7 @@
               <w:spacing w:before="60" w:after="180" w:line="240" w:lineRule="exact"/>
             </w:pPr>
             <w:r>
-              <w:t xml:space="preserve">Access to the data must be proportionate to the stated statistical purpose. As part of the approval process, the data depositor requires this assurance and will take into account the researcher/organisation </w:t>
-            </w:r>
-            <w:r>
-              <w:lastRenderedPageBreak/>
-              <w:t>benefiting from the access, the type of information being accessed, the method of access, the researcher's needs and the purpose for the research.</w:t>
+              <w:t>Access to the data must be proportionate to the stated statistical purpose. As part of the approval process, the data depositor requires this assurance and will take into account the researcher/organisation benefiting from the access, the type of information being accessed, the method of access, the researcher's needs and the purpose for the research.</w:t>
             </w:r>
           </w:p>
         </w:tc>
@@ -7301,7 +7802,6 @@
                 <w:b/>
                 <w:bCs/>
               </w:rPr>
-              <w:lastRenderedPageBreak/>
               <w:t>13 Matching or Linking</w:t>
             </w:r>
           </w:p>
@@ -7365,6 +7865,7 @@
               </w:rPr>
             </w:pPr>
             <w:r>
+              <w:lastRenderedPageBreak/>
               <w:t>(ii) At the end of the period of access, all copies of the data, in whatever format made, must be destroyed. See section 15 below.</w:t>
             </w:r>
           </w:p>
@@ -7388,6 +7889,7 @@
                 <w:b/>
                 <w:bCs/>
               </w:rPr>
+              <w:lastRenderedPageBreak/>
               <w:t xml:space="preserve">15 Expiry </w:t>
             </w:r>
           </w:p>
@@ -7640,20 +8142,27 @@
               <w:rPr>
                 <w:snapToGrid w:val="0"/>
               </w:rPr>
-              <w:t>4. Any discretionary penalty may be decided, including permanent suspension for the individual or other staff in the relevant department, and/or pursuing in the Courts an action for breach of contract.</w:t>
-            </w:r>
-          </w:p>
-          <w:p>
-            <w:pPr>
-              <w:spacing w:before="60" w:after="180" w:line="240" w:lineRule="exact"/>
+              <w:t xml:space="preserve">4. Any discretionary penalty may be decided, including permanent suspension for the individual or other staff in the relevant department, </w:t>
+            </w:r>
+            <w:r>
               <w:rPr>
                 <w:snapToGrid w:val="0"/>
               </w:rPr>
-            </w:pPr>
-            <w:r>
+              <w:lastRenderedPageBreak/>
+              <w:t>and/or pursuing in the Courts an action for breach of contract.</w:t>
+            </w:r>
+          </w:p>
+          <w:p>
+            <w:pPr>
+              <w:spacing w:before="60" w:after="180" w:line="240" w:lineRule="exact"/>
               <w:rPr>
                 <w:snapToGrid w:val="0"/>
               </w:rPr>
+            </w:pPr>
+            <w:r>
+              <w:rPr>
+                <w:snapToGrid w:val="0"/>
+              </w:rPr>
               <w:t>5. Where the breach is the result of an institution's wilful or negligent action, then a minimum penalty of a twelve-month non-discretionary suspension shall apply to the relevant department within the institution.  Repeated breaches will result in a letter with discretionary penalties to the institution as a whole including suspension of all data access facilities for all the institution's staff and/or an action for breach of contract.</w:t>
             </w:r>
           </w:p>
@@ -7664,7 +8173,7 @@
                 <w:snapToGrid w:val="0"/>
               </w:rPr>
             </w:pPr>
-            <w:bookmarkStart w:id="5" w:name="OLE_LINK1"/>
+            <w:bookmarkStart w:id="7" w:name="OLE_LINK1"/>
             <w:r>
               <w:rPr>
                 <w:snapToGrid w:val="0"/>
@@ -7680,7 +8189,7 @@
               </w:rPr>
               <w:t xml:space="preserve">’s (or, for ONS data, the National Statistician's) discretionary penalties. </w:t>
             </w:r>
-            <w:bookmarkEnd w:id="5"/>
+            <w:bookmarkEnd w:id="7"/>
           </w:p>
           <w:p>
             <w:pPr>
@@ -7998,50 +8507,48 @@
               <w:spacing w:before="60" w:after="180" w:line="240" w:lineRule="exact"/>
             </w:pPr>
             <w:r>
-              <w:t xml:space="preserve">Local Authority / Other </w:t>
+              <w:t>Local Authority / Other bodies</w:t>
+            </w:r>
+          </w:p>
+        </w:tc>
+        <w:tc>
+          <w:tcPr>
+            <w:tcW w:w="6520" w:type="dxa"/>
+          </w:tcPr>
+          <w:p>
+            <w:pPr>
+              <w:spacing w:before="60" w:after="180" w:line="240" w:lineRule="exact"/>
+            </w:pPr>
+            <w:r>
+              <w:t>Either:</w:t>
+            </w:r>
+          </w:p>
+          <w:p>
+            <w:pPr>
+              <w:spacing w:before="60" w:after="180" w:line="240" w:lineRule="exact"/>
+            </w:pPr>
+            <w:r>
+              <w:t>(i) Head of Directorate or Division responsible to the organisation for statistical analysis and research</w:t>
+            </w:r>
+          </w:p>
+          <w:p>
+            <w:pPr>
+              <w:spacing w:before="60" w:after="180" w:line="240" w:lineRule="exact"/>
+            </w:pPr>
+            <w:r>
+              <w:t>(ii) Person with authority to enter the organisation into a contract and with institutional responsibility for the actions of licence holder</w:t>
+            </w:r>
+          </w:p>
+          <w:p>
+            <w:pPr>
+              <w:spacing w:before="60" w:after="180" w:line="240" w:lineRule="exact"/>
+            </w:pPr>
+            <w:r>
+              <w:t xml:space="preserve">(iv) Person with the authority to take ultimate responsibility for the use of the data, the actions of the licence holder, breach of the terms of the Licence and any sanctions arising therefrom, i.e. the person who signs the Special Licence in this capacity will have the responsibility to enter their institution into an agreement that carries penalties for misuse and breach of the terms of the Licence that will impact both upon the </w:t>
             </w:r>
             <w:r>
               <w:lastRenderedPageBreak/>
-              <w:t>bodies</w:t>
-            </w:r>
-          </w:p>
-        </w:tc>
-        <w:tc>
-          <w:tcPr>
-            <w:tcW w:w="6520" w:type="dxa"/>
-          </w:tcPr>
-          <w:p>
-            <w:pPr>
-              <w:spacing w:before="60" w:after="180" w:line="240" w:lineRule="exact"/>
-            </w:pPr>
-            <w:r>
-              <w:lastRenderedPageBreak/>
-              <w:t>Either:</w:t>
-            </w:r>
-          </w:p>
-          <w:p>
-            <w:pPr>
-              <w:spacing w:before="60" w:after="180" w:line="240" w:lineRule="exact"/>
-            </w:pPr>
-            <w:r>
-              <w:lastRenderedPageBreak/>
-              <w:t>(i) Head of Directorate or Division responsible to the organisation for statistical analysis and research</w:t>
-            </w:r>
-          </w:p>
-          <w:p>
-            <w:pPr>
-              <w:spacing w:before="60" w:after="180" w:line="240" w:lineRule="exact"/>
-            </w:pPr>
-            <w:r>
-              <w:t>(ii) Person with authority to enter the organisation into a contract and with institutional responsibility for the actions of licence holder</w:t>
-            </w:r>
-          </w:p>
-          <w:p>
-            <w:pPr>
-              <w:spacing w:before="60" w:after="180" w:line="240" w:lineRule="exact"/>
-            </w:pPr>
-            <w:r>
-              <w:t>(iv) Person with the authority to take ultimate responsibility for the use of the data, the actions of the licence holder, breach of the terms of the Licence and any sanctions arising therefrom, i.e. the person who signs the Special Licence in this capacity will have the responsibility to enter their institution into an agreement that carries penalties for misuse and breach of the terms of the Licence that will impact both upon the institution and the licence holder.</w:t>
+              <w:t>institution and the licence holder.</w:t>
             </w:r>
           </w:p>
         </w:tc>
@@ -8055,8 +8562,8 @@
       </w:pPr>
     </w:p>
     <w:sectPr>
-      <w:headerReference w:type="default" r:id="rId14"/>
-      <w:footerReference w:type="default" r:id="rId15"/>
+      <w:headerReference w:type="default" r:id="rId15"/>
+      <w:footerReference w:type="default" r:id="rId16"/>
       <w:pgSz w:w="11905" w:h="16837" w:code="9"/>
       <w:pgMar w:top="1134" w:right="1134" w:bottom="1134" w:left="1134" w:header="720" w:footer="879" w:gutter="0"/>
       <w:cols w:space="720"/>
@@ -8064,6 +8571,149 @@
     </w:sectPr>
   </w:body>
 </w:document>
+</file>
+
+<file path=word/comments.xml><?xml version="1.0" encoding="utf-8"?>
+<w:comments xmlns:wpc="http://schemas.microsoft.com/office/word/2010/wordprocessingCanvas" xmlns:mo="http://schemas.microsoft.com/office/mac/office/2008/main" xmlns:mc="http://schemas.openxmlformats.org/markup-compatibility/2006" xmlns:mv="urn:schemas-microsoft-com:mac:vml" xmlns:o="urn:schemas-microsoft-com:office:office" xmlns:r="http://schemas.openxmlformats.org/officeDocument/2006/relationships" xmlns:m="http://schemas.openxmlformats.org/officeDocument/2006/math" xmlns:v="urn:schemas-microsoft-com:vml" xmlns:wp14="http://schemas.microsoft.com/office/word/2010/wordprocessingDrawing" xmlns:wp="http://schemas.openxmlformats.org/drawingml/2006/wordprocessingDrawing" xmlns:w10="urn:schemas-microsoft-com:office:word" xmlns:w="http://schemas.openxmlformats.org/wordprocessingml/2006/main" xmlns:w14="http://schemas.microsoft.com/office/word/2010/wordml" xmlns:wpg="http://schemas.microsoft.com/office/word/2010/wordprocessingGroup" xmlns:wpi="http://schemas.microsoft.com/office/word/2010/wordprocessingInk" xmlns:wne="http://schemas.microsoft.com/office/word/2006/wordml" xmlns:wps="http://schemas.microsoft.com/office/word/2010/wordprocessingShape" mc:Ignorable="w14 wp14">
+  <w:comment w:id="2" w:author="Jack Higgins" w:date="2016-02-16T12:37:00Z" w:initials="JH">
+    <w:p>
+      <w:pPr>
+        <w:pStyle w:val="CommentText"/>
+        <w:rPr>
+          <w:rFonts w:ascii="Calibri" w:eastAsia="Times New Roman" w:hAnsi="Calibri" w:cs="Calibri"/>
+          <w:color w:val="18376A"/>
+          <w:kern w:val="0"/>
+          <w:sz w:val="30"/>
+          <w:szCs w:val="30"/>
+          <w:lang w:val="en-US"/>
+        </w:rPr>
+      </w:pPr>
+      <w:r>
+        <w:rPr>
+          <w:rStyle w:val="CommentReference"/>
+        </w:rPr>
+        <w:annotationRef/>
+      </w:r>
+      <w:r>
+        <w:rPr>
+          <w:rFonts w:ascii="Calibri" w:eastAsia="Times New Roman" w:hAnsi="Calibri" w:cs="Calibri"/>
+          <w:color w:val="18376A"/>
+          <w:kern w:val="0"/>
+          <w:sz w:val="30"/>
+          <w:szCs w:val="30"/>
+          <w:lang w:val="en-US"/>
+        </w:rPr>
+        <w:t xml:space="preserve">FROM A PREVIOUS APPLICATION FOR THIS EXACT LICENSE “I am looking through your application and think that the person who signs on behalf of your </w:t>
+      </w:r>
+      <w:proofErr w:type="spellStart"/>
+      <w:r>
+        <w:rPr>
+          <w:rFonts w:ascii="Calibri" w:eastAsia="Times New Roman" w:hAnsi="Calibri" w:cs="Calibri"/>
+          <w:color w:val="18376A"/>
+          <w:kern w:val="0"/>
+          <w:sz w:val="30"/>
+          <w:szCs w:val="30"/>
+          <w:lang w:val="en-US"/>
+        </w:rPr>
+        <w:t>organisation</w:t>
+      </w:r>
+      <w:proofErr w:type="spellEnd"/>
+      <w:r>
+        <w:rPr>
+          <w:rFonts w:ascii="Calibri" w:eastAsia="Times New Roman" w:hAnsi="Calibri" w:cs="Calibri"/>
+          <w:color w:val="18376A"/>
+          <w:kern w:val="0"/>
+          <w:sz w:val="30"/>
+          <w:szCs w:val="30"/>
+          <w:lang w:val="en-US"/>
+        </w:rPr>
+        <w:t xml:space="preserve"> should not really be a team member (unless there is no other option). Is there someone else senior who can sign the application? It needs to be someone who can take legal responsibility if any breaches of the </w:t>
+      </w:r>
+      <w:proofErr w:type="spellStart"/>
+      <w:proofErr w:type="gramStart"/>
+      <w:r>
+        <w:rPr>
+          <w:rFonts w:ascii="Calibri" w:eastAsia="Times New Roman" w:hAnsi="Calibri" w:cs="Calibri"/>
+          <w:color w:val="18376A"/>
+          <w:kern w:val="0"/>
+          <w:sz w:val="30"/>
+          <w:szCs w:val="30"/>
+          <w:lang w:val="en-US"/>
+        </w:rPr>
+        <w:t>licence</w:t>
+      </w:r>
+      <w:proofErr w:type="spellEnd"/>
+      <w:r>
+        <w:rPr>
+          <w:rFonts w:ascii="Calibri" w:eastAsia="Times New Roman" w:hAnsi="Calibri" w:cs="Calibri"/>
+          <w:color w:val="18376A"/>
+          <w:kern w:val="0"/>
+          <w:sz w:val="30"/>
+          <w:szCs w:val="30"/>
+          <w:lang w:val="en-US"/>
+        </w:rPr>
+        <w:t>  are</w:t>
+      </w:r>
+      <w:proofErr w:type="gramEnd"/>
+      <w:r>
+        <w:rPr>
+          <w:rFonts w:ascii="Calibri" w:eastAsia="Times New Roman" w:hAnsi="Calibri" w:cs="Calibri"/>
+          <w:color w:val="18376A"/>
+          <w:kern w:val="0"/>
+          <w:sz w:val="30"/>
+          <w:szCs w:val="30"/>
+          <w:lang w:val="en-US"/>
+        </w:rPr>
+        <w:t xml:space="preserve"> made by the users. If there is no one else who could sign then we could send it to the depositor and hope that they accept it”</w:t>
+      </w:r>
+    </w:p>
+    <w:p>
+      <w:pPr>
+        <w:pStyle w:val="CommentText"/>
+        <w:rPr>
+          <w:rFonts w:ascii="Calibri" w:eastAsia="Times New Roman" w:hAnsi="Calibri" w:cs="Calibri"/>
+          <w:color w:val="18376A"/>
+          <w:kern w:val="0"/>
+          <w:sz w:val="30"/>
+          <w:szCs w:val="30"/>
+          <w:lang w:val="en-US"/>
+        </w:rPr>
+      </w:pPr>
+    </w:p>
+    <w:p>
+      <w:pPr>
+        <w:pStyle w:val="CommentText"/>
+      </w:pPr>
+      <w:r>
+        <w:rPr>
+          <w:rFonts w:ascii="Calibri" w:eastAsia="Times New Roman" w:hAnsi="Calibri" w:cs="Calibri"/>
+          <w:color w:val="18376A"/>
+          <w:kern w:val="0"/>
+          <w:sz w:val="30"/>
+          <w:szCs w:val="30"/>
+          <w:lang w:val="en-US"/>
+        </w:rPr>
+        <w:t xml:space="preserve">But, I insisted that as Matt was the center lead, there wouldn’t be anyone more appropriate to take legal responsibility, and they accepted this. It seems like the same situation might arise here. </w:t>
+      </w:r>
+    </w:p>
+  </w:comment>
+  <w:comment w:id="3" w:author="Jack Higgins" w:date="2016-02-16T14:19:00Z" w:initials="JH">
+    <w:p>
+      <w:pPr>
+        <w:pStyle w:val="CommentText"/>
+      </w:pPr>
+      <w:r>
+        <w:rPr>
+          <w:rStyle w:val="CommentReference"/>
+        </w:rPr>
+        <w:annotationRef/>
+      </w:r>
+      <w:r>
+        <w:t>Not quite sure what to put in this box. Obviously a publication and PhD chapter, but should I just put those in?</w:t>
+      </w:r>
+    </w:p>
+  </w:comment>
+</w:comments>
 </file>
 
 <file path=word/endnotes.xml><?xml version="1.0" encoding="utf-8"?>
@@ -8095,27 +8745,14 @@
     <w:r>
       <w:t xml:space="preserve">This document is based on </w:t>
     </w:r>
-    <w:r>
-      <w:fldChar w:fldCharType="begin"/>
-    </w:r>
-    <w:r>
-      <w:instrText xml:space="preserve"> FILENAME </w:instrText>
-    </w:r>
-    <w:r>
-      <w:fldChar w:fldCharType="separate"/>
-    </w:r>
-    <w:r>
-      <w:rPr>
-        <w:noProof/>
-      </w:rPr>
-      <w:t>CD186-SpecialLicence-Generic_04_0</w:t>
-    </w:r>
-    <w:r>
-      <w:rPr>
-        <w:noProof/>
-      </w:rPr>
-      <w:fldChar w:fldCharType="end"/>
-    </w:r>
+    <w:fldSimple w:instr=" FILENAME ">
+      <w:r>
+        <w:rPr>
+          <w:noProof/>
+        </w:rPr>
+        <w:t>CD186-SpecialLicence-Generic_04_0</w:t>
+      </w:r>
+    </w:fldSimple>
     <w:r>
       <w:t>0</w:t>
     </w:r>
@@ -8140,7 +8777,7 @@
       <w:rPr>
         <w:noProof/>
       </w:rPr>
-      <w:t>4</w:t>
+      <w:t>2</w:t>
     </w:r>
     <w:r>
       <w:fldChar w:fldCharType="end"/>
@@ -8148,27 +8785,14 @@
     <w:r>
       <w:t xml:space="preserve"> of </w:t>
     </w:r>
-    <w:r>
-      <w:fldChar w:fldCharType="begin"/>
-    </w:r>
-    <w:r>
-      <w:instrText xml:space="preserve"> NUMPAGES </w:instrText>
-    </w:r>
-    <w:r>
-      <w:fldChar w:fldCharType="separate"/>
-    </w:r>
-    <w:r>
-      <w:rPr>
-        <w:noProof/>
-      </w:rPr>
-      <w:t>18</w:t>
-    </w:r>
-    <w:r>
-      <w:rPr>
-        <w:noProof/>
-      </w:rPr>
-      <w:fldChar w:fldCharType="end"/>
-    </w:r>
+    <w:fldSimple w:instr=" NUMPAGES ">
+      <w:r>
+        <w:rPr>
+          <w:noProof/>
+        </w:rPr>
+        <w:t>18</w:t>
+      </w:r>
+    </w:fldSimple>
   </w:p>
 </w:ftr>
 </file>
@@ -8202,27 +8826,14 @@
     <w:r>
       <w:tab/>
     </w:r>
-    <w:r>
-      <w:fldChar w:fldCharType="begin"/>
-    </w:r>
-    <w:r>
-      <w:instrText xml:space="preserve"> FILENAME </w:instrText>
-    </w:r>
-    <w:r>
-      <w:fldChar w:fldCharType="separate"/>
-    </w:r>
-    <w:r>
-      <w:rPr>
-        <w:noProof/>
-      </w:rPr>
-      <w:t>SpecialLicence-ISER.docx</w:t>
-    </w:r>
-    <w:r>
-      <w:rPr>
-        <w:noProof/>
-      </w:rPr>
-      <w:fldChar w:fldCharType="end"/>
-    </w:r>
+    <w:fldSimple w:instr=" FILENAME ">
+      <w:r>
+        <w:rPr>
+          <w:noProof/>
+        </w:rPr>
+        <w:t>SpecialLicence-ISER.docx</w:t>
+      </w:r>
+    </w:fldSimple>
   </w:p>
 </w:hdr>
 </file>
@@ -13319,7 +13930,7 @@
 </file>
 
 <file path=customXml/itemProps1.xml><?xml version="1.0" encoding="utf-8"?>
-<ds:datastoreItem xmlns:ds="http://schemas.openxmlformats.org/officeDocument/2006/customXml" ds:itemID="{4A69CE68-210F-0347-83CA-F61FF444DE4D}">
+<ds:datastoreItem xmlns:ds="http://schemas.openxmlformats.org/officeDocument/2006/customXml" ds:itemID="{8704C359-F143-C343-B583-F9B09C6926B4}">
   <ds:schemaRefs>
     <ds:schemaRef ds:uri="http://schemas.openxmlformats.org/officeDocument/2006/bibliography"/>
   </ds:schemaRefs>

</xml_diff>

<commit_message>
I added scanned images of the pages with Ian, Bruce, and my own signatures on
</commit_message>
<xml_diff>
--- a/Data License Apps/SpecialLicence-ISER.docx
+++ b/Data License Apps/SpecialLicence-ISER.docx
@@ -2230,20 +2230,12 @@
           <w:bCs/>
         </w:rPr>
       </w:pPr>
-      <w:commentRangeStart w:id="2"/>
       <w:r>
         <w:rPr>
           <w:b/>
           <w:bCs/>
         </w:rPr>
         <w:t xml:space="preserve">4.2 ORGANISATION'S REPRESENTATIVE </w:t>
-      </w:r>
-      <w:commentRangeEnd w:id="2"/>
-      <w:r>
-        <w:rPr>
-          <w:rStyle w:val="CommentReference"/>
-        </w:rPr>
-        <w:commentReference w:id="2"/>
       </w:r>
     </w:p>
     <w:p>
@@ -4320,13 +4312,7 @@
               <w:rPr>
                 <w:kern w:val="2"/>
               </w:rPr>
-              <w:t xml:space="preserve"> is also contained in the individual response waves (under EUL), so this would allow us to </w:t>
-            </w:r>
-            <w:r>
-              <w:rPr>
-                <w:kern w:val="2"/>
-              </w:rPr>
-              <w:t>compute distance to the coast for each household.</w:t>
+              <w:t xml:space="preserve"> is also contained in the individual response waves (under EUL), so this would allow us to compute distance to the coast for each household.</w:t>
             </w:r>
           </w:p>
         </w:tc>
@@ -4444,6 +4430,20 @@
               <w:t xml:space="preserve">. </w:t>
             </w:r>
           </w:p>
+          <w:p>
+            <w:pPr>
+              <w:spacing w:before="60" w:after="180" w:line="240" w:lineRule="exact"/>
+              <w:rPr>
+                <w:kern w:val="2"/>
+              </w:rPr>
+            </w:pPr>
+            <w:r>
+              <w:rPr>
+                <w:kern w:val="2"/>
+              </w:rPr>
+              <w:t>There is also potential for the NPD data linkage to allow for extensions to child education on the coast.</w:t>
+            </w:r>
+          </w:p>
         </w:tc>
       </w:tr>
     </w:tbl>
@@ -4662,14 +4662,8 @@
         <w:rPr>
           <w:snapToGrid w:val="0"/>
         </w:rPr>
-        <w:t xml:space="preserve">Outputs with a geography between Local Authority and region can in some circumstances introduce disclosure risk.  Where there is any doubt, the licence holder must contact the UK Data Archive to </w:t>
-      </w:r>
-      <w:r>
-        <w:rPr>
-          <w:snapToGrid w:val="0"/>
-        </w:rPr>
         <w:lastRenderedPageBreak/>
-        <w:t xml:space="preserve">gain confirmation of the confidentiality of any outputs for publication with geography below region.  </w:t>
+        <w:t xml:space="preserve">Outputs with a geography between Local Authority and region can in some circumstances introduce disclosure risk.  Where there is any doubt, the licence holder must contact the UK Data Archive to gain confirmation of the confidentiality of any outputs for publication with geography below region.  </w:t>
       </w:r>
     </w:p>
     <w:p>
@@ -4732,21 +4726,7 @@
         <w:t>Intended outputs / publications</w:t>
       </w:r>
       <w:r>
-        <w:t xml:space="preserve"> arising from the use of these </w:t>
-      </w:r>
-      <w:commentRangeStart w:id="3"/>
-      <w:r>
-        <w:t>data</w:t>
-      </w:r>
-      <w:commentRangeEnd w:id="3"/>
-      <w:r>
-        <w:rPr>
-          <w:rStyle w:val="CommentReference"/>
-        </w:rPr>
-        <w:commentReference w:id="3"/>
-      </w:r>
-      <w:r>
-        <w:t xml:space="preserve"> </w:t>
+        <w:t xml:space="preserve"> arising from the use of these data </w:t>
       </w:r>
     </w:p>
     <w:tbl>
@@ -4785,22 +4765,68 @@
                 <w:kern w:val="2"/>
               </w:rPr>
             </w:pPr>
-          </w:p>
-          <w:p>
-            <w:pPr>
-              <w:spacing w:before="60" w:after="180" w:line="240" w:lineRule="exact"/>
+            <w:r>
               <w:rPr>
                 <w:kern w:val="2"/>
               </w:rPr>
-            </w:pPr>
-          </w:p>
-          <w:p>
-            <w:pPr>
-              <w:spacing w:before="60" w:after="180" w:line="240" w:lineRule="exact"/>
+              <w:t>Conference Paper/</w:t>
+            </w:r>
+            <w:proofErr w:type="spellStart"/>
+            <w:r>
               <w:rPr>
                 <w:kern w:val="2"/>
               </w:rPr>
-            </w:pPr>
+              <w:t>Presenations</w:t>
+            </w:r>
+            <w:proofErr w:type="spellEnd"/>
+            <w:r>
+              <w:rPr>
+                <w:kern w:val="2"/>
+              </w:rPr>
+              <w:t xml:space="preserve"> – </w:t>
+            </w:r>
+            <w:proofErr w:type="spellStart"/>
+            <w:r>
+              <w:rPr>
+                <w:kern w:val="2"/>
+              </w:rPr>
+              <w:t>EuHEA</w:t>
+            </w:r>
+            <w:proofErr w:type="spellEnd"/>
+            <w:r>
+              <w:rPr>
+                <w:kern w:val="2"/>
+              </w:rPr>
+              <w:t xml:space="preserve"> September 2016</w:t>
+            </w:r>
+          </w:p>
+          <w:p>
+            <w:pPr>
+              <w:spacing w:before="60" w:after="180" w:line="240" w:lineRule="exact"/>
+              <w:rPr>
+                <w:kern w:val="2"/>
+              </w:rPr>
+            </w:pPr>
+            <w:r>
+              <w:rPr>
+                <w:kern w:val="2"/>
+              </w:rPr>
+              <w:t>Publication in Economic Geography/Health Economics/Education economics journals</w:t>
+            </w:r>
+          </w:p>
+          <w:p>
+            <w:pPr>
+              <w:spacing w:before="60" w:after="180" w:line="240" w:lineRule="exact"/>
+              <w:rPr>
+                <w:kern w:val="2"/>
+              </w:rPr>
+            </w:pPr>
+            <w:r>
+              <w:rPr>
+                <w:kern w:val="2"/>
+              </w:rPr>
+              <w:t>Chapter of PhD Thesis</w:t>
+            </w:r>
           </w:p>
         </w:tc>
       </w:tr>
@@ -4975,6 +5001,7 @@
           <w:b/>
           <w:bCs/>
         </w:rPr>
+        <w:lastRenderedPageBreak/>
         <w:t>14.2</w:t>
       </w:r>
       <w:r>
@@ -4986,7 +5013,6 @@
         <w:spacing w:before="60" w:after="180" w:line="240" w:lineRule="exact"/>
       </w:pPr>
       <w:r>
-        <w:lastRenderedPageBreak/>
         <w:t xml:space="preserve"> </w:t>
       </w:r>
     </w:p>
@@ -5038,7 +5064,7 @@
       <w:r>
         <w:t xml:space="preserve"> The licence holder will ensure that the data are destroyed to the standards specified in the document </w:t>
       </w:r>
-      <w:hyperlink r:id="rId12" w:history="1">
+      <w:hyperlink r:id="rId11" w:history="1">
         <w:r>
           <w:rPr>
             <w:rFonts w:ascii="Verdana" w:hAnsi="Verdana"/>
@@ -5323,8 +5349,8 @@
       <w:pPr>
         <w:spacing w:before="60" w:after="180" w:line="240" w:lineRule="exact"/>
       </w:pPr>
-      <w:bookmarkStart w:id="4" w:name="OLE_LINK2"/>
-      <w:bookmarkStart w:id="5" w:name="OLE_LINK3"/>
+      <w:bookmarkStart w:id="2" w:name="OLE_LINK2"/>
+      <w:bookmarkStart w:id="3" w:name="OLE_LINK3"/>
       <w:r>
         <w:rPr>
           <w:b/>
@@ -5333,7 +5359,11 @@
         <w:t xml:space="preserve">16.10 </w:t>
       </w:r>
       <w:r>
-        <w:t xml:space="preserve">The University of Essex and the data depositor reserve the right to conduct an on-site audit of the confidentiality and security procedures and practices for guaranteeing the security and confidentiality of the data covered by this Licence, or to require a report of such an audit. </w:t>
+        <w:t xml:space="preserve">The University of Essex and the data depositor reserve the right to conduct an on-site audit of the confidentiality and security procedures and practices for guaranteeing the security and confidentiality of the </w:t>
+      </w:r>
+      <w:r>
+        <w:lastRenderedPageBreak/>
+        <w:t xml:space="preserve">data covered by this Licence, or to require a report of such an audit. </w:t>
       </w:r>
     </w:p>
     <w:p>
@@ -5345,15 +5375,14 @@
           <w:b/>
           <w:bCs/>
         </w:rPr>
-        <w:lastRenderedPageBreak/>
         <w:t>16.10.1</w:t>
       </w:r>
       <w:r>
         <w:t xml:space="preserve"> For the purpose of conducting an audit, the University of Essex (or the UK Data Archive, on behalf of the University of Essex) or the data depositor may enter the premises where the data are stored and processed without notice at any reasonable time. The organisation with ultimate responsibility for the licence holder undertakes to allow the University of Essex or data depositor access for this purpose.</w:t>
       </w:r>
     </w:p>
-    <w:bookmarkEnd w:id="4"/>
-    <w:bookmarkEnd w:id="5"/>
+    <w:bookmarkEnd w:id="2"/>
+    <w:bookmarkEnd w:id="3"/>
     <w:p>
       <w:pPr>
         <w:spacing w:before="60" w:after="180" w:line="240" w:lineRule="exact"/>
@@ -5597,6 +5626,14 @@
           <w:b/>
           <w:bCs/>
         </w:rPr>
+        <w:sectPr>
+          <w:headerReference w:type="default" r:id="rId12"/>
+          <w:footerReference w:type="default" r:id="rId13"/>
+          <w:pgSz w:w="11905" w:h="16837" w:code="9"/>
+          <w:pgMar w:top="1134" w:right="1134" w:bottom="1134" w:left="1134" w:header="720" w:footer="879" w:gutter="0"/>
+          <w:cols w:space="720"/>
+          <w:titlePg/>
+        </w:sectPr>
       </w:pPr>
       <w:r>
         <w:rPr>
@@ -5609,997 +5646,188 @@
     <w:p>
       <w:pPr>
         <w:spacing w:before="60" w:after="180" w:line="240" w:lineRule="exact"/>
-        <w:ind w:left="709"/>
-      </w:pPr>
-      <w:r>
-        <w:t xml:space="preserve">(i) should circumstances require, the Licence may be terminated or suspended, access to the data </w:t>
-      </w:r>
-      <w:r>
-        <w:lastRenderedPageBreak/>
-        <w:t>terminated or suspended, or the terms of the Licence altered, by a member of the Data Team (as defined in the EUL) or by the data depositor. This may take immediate effect, or after a period of 30 days notice.</w:t>
-      </w:r>
-    </w:p>
-    <w:p>
-      <w:pPr>
-        <w:spacing w:before="60" w:after="180" w:line="240" w:lineRule="exact"/>
-        <w:ind w:left="709"/>
-        <w:rPr>
-          <w:i/>
-        </w:rPr>
-      </w:pPr>
-      <w:r>
-        <w:t>(ii) the principles of the Freedom of Information Act apply and nothing provided in this Licence is confidential to the licence holder or to the data depositor. To disclose the details of the Licence would not be a breach of any duty of confidence and therefore the details would be made available to the public on request and may be included as part of the metadata attached to any of the outputs arising from the access.</w:t>
-      </w:r>
-    </w:p>
-    <w:p>
-      <w:pPr>
-        <w:spacing w:before="60" w:after="180" w:line="240" w:lineRule="exact"/>
-        <w:ind w:left="709"/>
-      </w:pPr>
-      <w:r>
-        <w:t xml:space="preserve">(iii) these data are provided in good faith and, to the best of the data depositor’s knowledge and ability, are free of error at the time of supply. The data depositor and the UK Data Archive will not be responsible for any errors, omissions or mistakes contained in the users' dataset nor for any consequences or liabilities arising therefrom. The data depositor’s liability shall be limited to re-supply of corrected materials.  </w:t>
-      </w:r>
-    </w:p>
-    <w:p>
-      <w:pPr>
-        <w:spacing w:before="60" w:after="180" w:line="240" w:lineRule="exact"/>
-      </w:pPr>
-    </w:p>
-    <w:p>
-      <w:pPr>
-        <w:spacing w:before="60" w:after="180" w:line="240" w:lineRule="exact"/>
-      </w:pPr>
-    </w:p>
-    <w:p>
-      <w:pPr>
-        <w:spacing w:before="60" w:after="180" w:line="240" w:lineRule="exact"/>
-      </w:pPr>
-    </w:p>
-    <w:p>
-      <w:pPr>
-        <w:spacing w:before="60" w:after="180" w:line="240" w:lineRule="exact"/>
-      </w:pPr>
-    </w:p>
-    <w:p>
-      <w:pPr>
-        <w:spacing w:before="60" w:after="180" w:line="240" w:lineRule="exact"/>
-      </w:pPr>
-    </w:p>
-    <w:p>
-      <w:pPr>
-        <w:spacing w:before="60" w:after="180" w:line="240" w:lineRule="exact"/>
-      </w:pPr>
-      <w:r>
         <w:rPr>
           <w:b/>
           <w:bCs/>
         </w:rPr>
-        <w:t>19.3</w:t>
-      </w:r>
-      <w:r>
-        <w:t xml:space="preserve"> The signatories believe that the Licence is compliant with the statements of principle in the Code of Practice for Official Statistics (the Code) and the specific requirements of the Protocol on Data Access and Confidentiality (PDAC).  Where this Licence may appear to contradict the statements of principle in the Code or the specific requirements of the PDAC, the Code and the PDAC take precedence, unless explicitly stated. </w:t>
-      </w:r>
-    </w:p>
-    <w:p>
-      <w:pPr>
-        <w:spacing w:before="60" w:after="180" w:line="240" w:lineRule="exact"/>
-      </w:pPr>
-      <w:r>
-        <w:t>Code of Practice for Official Statistics:</w:t>
-      </w:r>
-    </w:p>
-    <w:p>
-      <w:pPr>
-        <w:spacing w:before="60" w:after="180" w:line="240" w:lineRule="exact"/>
-      </w:pPr>
-      <w:hyperlink r:id="rId13" w:history="1">
-        <w:r>
-          <w:rPr>
-            <w:color w:val="000080"/>
-            <w:u w:val="single"/>
-          </w:rPr>
-          <w:t>http://www.statisticsauthority.gov.uk/assessment/code-of-practice/index.html</w:t>
-        </w:r>
-      </w:hyperlink>
-    </w:p>
-    <w:p>
-      <w:pPr>
-        <w:spacing w:before="60" w:after="180" w:line="240" w:lineRule="exact"/>
-      </w:pPr>
-      <w:r>
-        <w:t>National Statistics Protocol on Data Access and Confidentiality:</w:t>
-      </w:r>
-    </w:p>
-    <w:p>
-      <w:pPr>
-        <w:spacing w:before="60" w:after="180" w:line="240" w:lineRule="exact"/>
-      </w:pPr>
-      <w:hyperlink r:id="rId14" w:history="1">
-        <w:r>
-          <w:rPr>
-            <w:color w:val="000080"/>
-            <w:u w:val="single"/>
-          </w:rPr>
-          <w:t>http://www.ons.gov.uk/ons/guide-method/the-national-statistics-standard/code-of-practice/protocols/index.html</w:t>
-        </w:r>
-      </w:hyperlink>
-    </w:p>
-    <w:p>
-      <w:pPr>
-        <w:spacing w:before="60" w:after="180" w:line="240" w:lineRule="exact"/>
-        <w:rPr>
-          <w:b/>
-        </w:rPr>
-      </w:pPr>
-      <w:r>
-        <w:rPr>
-          <w:b/>
-        </w:rPr>
-        <w:t>20. SIGNATURES</w:t>
-      </w:r>
-    </w:p>
-    <w:p>
-      <w:pPr>
-        <w:spacing w:before="60" w:after="180" w:line="240" w:lineRule="exact"/>
+        <w:sectPr>
+          <w:pgSz w:w="11905" w:h="16837" w:code="9"/>
+          <w:pgMar w:top="1134" w:right="1134" w:bottom="1134" w:left="1134" w:header="720" w:footer="879" w:gutter="0"/>
+          <w:cols w:space="720"/>
+          <w:titlePg/>
+        </w:sectPr>
+      </w:pPr>
+      <w:r>
         <w:rPr>
           <w:b/>
           <w:bCs/>
-        </w:rPr>
-      </w:pPr>
-      <w:r>
+          <w:noProof/>
+          <w:lang w:val="en-US" w:eastAsia="en-US"/>
+        </w:rPr>
+        <w:drawing>
+          <wp:anchor distT="0" distB="0" distL="114300" distR="114300" simplePos="0" relativeHeight="251681280" behindDoc="0" locked="0" layoutInCell="1" allowOverlap="1" wp14:anchorId="199065A6" wp14:editId="4FF5DF98">
+            <wp:simplePos x="0" y="0"/>
+            <wp:positionH relativeFrom="character">
+              <wp:posOffset>-192405</wp:posOffset>
+            </wp:positionH>
+            <wp:positionV relativeFrom="line">
+              <wp:posOffset>-299720</wp:posOffset>
+            </wp:positionV>
+            <wp:extent cx="6409690" cy="10051415"/>
+            <wp:effectExtent l="0" t="0" r="0" b="6985"/>
+            <wp:wrapSquare wrapText="bothSides"/>
+            <wp:docPr id="5" name="Picture 5"/>
+            <wp:cNvGraphicFramePr>
+              <a:graphicFrameLocks xmlns:a="http://schemas.openxmlformats.org/drawingml/2006/main" noChangeAspect="1"/>
+            </wp:cNvGraphicFramePr>
+            <a:graphic xmlns:a="http://schemas.openxmlformats.org/drawingml/2006/main">
+              <a:graphicData uri="http://schemas.openxmlformats.org/drawingml/2006/picture">
+                <pic:pic xmlns:pic="http://schemas.openxmlformats.org/drawingml/2006/picture">
+                  <pic:nvPicPr>
+                    <pic:cNvPr id="0" name="US - signed1.pdf"/>
+                    <pic:cNvPicPr/>
+                  </pic:nvPicPr>
+                  <pic:blipFill rotWithShape="1">
+                    <a:blip r:embed="rId14">
+                      <a:extLst>
+                        <a:ext uri="{28A0092B-C50C-407E-A947-70E740481C1C}">
+                          <a14:useLocalDpi xmlns:a14="http://schemas.microsoft.com/office/drawing/2010/main" val="0"/>
+                        </a:ext>
+                      </a:extLst>
+                    </a:blip>
+                    <a:srcRect l="7599" t="2813" r="7577" b="3189"/>
+                    <a:stretch/>
+                  </pic:blipFill>
+                  <pic:spPr bwMode="auto">
+                    <a:xfrm>
+                      <a:off x="0" y="0"/>
+                      <a:ext cx="6409690" cy="10051415"/>
+                    </a:xfrm>
+                    <a:prstGeom prst="rect">
+                      <a:avLst/>
+                    </a:prstGeom>
+                    <a:ln>
+                      <a:noFill/>
+                    </a:ln>
+                    <a:extLst>
+                      <a:ext uri="{53640926-AAD7-44d8-BBD7-CCE9431645EC}">
+                        <a14:shadowObscured xmlns:a14="http://schemas.microsoft.com/office/drawing/2010/main"/>
+                      </a:ext>
+                    </a:extLst>
+                  </pic:spPr>
+                </pic:pic>
+              </a:graphicData>
+            </a:graphic>
+            <wp14:sizeRelH relativeFrom="page">
+              <wp14:pctWidth>0</wp14:pctWidth>
+            </wp14:sizeRelH>
+            <wp14:sizeRelV relativeFrom="page">
+              <wp14:pctHeight>0</wp14:pctHeight>
+            </wp14:sizeRelV>
+          </wp:anchor>
+        </w:drawing>
+      </w:r>
+    </w:p>
+    <w:p>
+      <w:pPr>
+        <w:spacing w:before="60" w:after="180" w:line="240" w:lineRule="exact"/>
         <w:rPr>
           <w:b/>
           <w:bCs/>
         </w:rPr>
-        <w:t>20.1 Licence holder and research team</w:t>
-      </w:r>
-    </w:p>
-    <w:tbl>
-      <w:tblPr>
-        <w:tblW w:w="0" w:type="auto"/>
-        <w:tblInd w:w="250" w:type="dxa"/>
-        <w:tblBorders>
-          <w:top w:val="single" w:sz="4" w:space="0" w:color="auto"/>
-          <w:left w:val="single" w:sz="4" w:space="0" w:color="auto"/>
-          <w:bottom w:val="single" w:sz="4" w:space="0" w:color="auto"/>
-          <w:right w:val="single" w:sz="4" w:space="0" w:color="auto"/>
-          <w:insideH w:val="single" w:sz="4" w:space="0" w:color="auto"/>
-          <w:insideV w:val="single" w:sz="4" w:space="0" w:color="auto"/>
-        </w:tblBorders>
-        <w:tblLayout w:type="fixed"/>
-        <w:tblLook w:val="0000" w:firstRow="0" w:lastRow="0" w:firstColumn="0" w:lastColumn="0" w:noHBand="0" w:noVBand="0"/>
-      </w:tblPr>
-      <w:tblGrid>
-        <w:gridCol w:w="4111"/>
-        <w:gridCol w:w="3969"/>
-        <w:gridCol w:w="850"/>
-      </w:tblGrid>
-      <w:tr>
-        <w:tc>
-          <w:tcPr>
-            <w:tcW w:w="4111" w:type="dxa"/>
-          </w:tcPr>
-          <w:p>
-            <w:pPr>
-              <w:spacing w:before="60" w:after="180" w:line="240" w:lineRule="exact"/>
-              <w:rPr>
-                <w:b/>
-                <w:bCs/>
-              </w:rPr>
-            </w:pPr>
-            <w:r>
-              <w:rPr>
-                <w:b/>
-                <w:bCs/>
-              </w:rPr>
-              <w:t>Name of licence holder</w:t>
-            </w:r>
-          </w:p>
-        </w:tc>
-        <w:tc>
-          <w:tcPr>
-            <w:tcW w:w="3969" w:type="dxa"/>
-          </w:tcPr>
-          <w:p>
-            <w:pPr>
-              <w:spacing w:before="60" w:after="180" w:line="240" w:lineRule="exact"/>
-              <w:rPr>
-                <w:b/>
-                <w:bCs/>
-              </w:rPr>
-            </w:pPr>
-            <w:r>
-              <w:rPr>
-                <w:b/>
-                <w:bCs/>
-              </w:rPr>
-              <w:t>Signature of licence holder</w:t>
-            </w:r>
-          </w:p>
-        </w:tc>
-        <w:tc>
-          <w:tcPr>
-            <w:tcW w:w="850" w:type="dxa"/>
-          </w:tcPr>
-          <w:p>
-            <w:pPr>
-              <w:spacing w:before="60" w:after="180" w:line="240" w:lineRule="exact"/>
-              <w:rPr>
-                <w:b/>
-                <w:bCs/>
-              </w:rPr>
-            </w:pPr>
-            <w:r>
-              <w:rPr>
-                <w:b/>
-                <w:bCs/>
-              </w:rPr>
-              <w:t>Date</w:t>
-            </w:r>
-          </w:p>
-        </w:tc>
-      </w:tr>
-      <w:tr>
-        <w:tc>
-          <w:tcPr>
-            <w:tcW w:w="4111" w:type="dxa"/>
-          </w:tcPr>
-          <w:p>
-            <w:pPr>
-              <w:spacing w:before="60" w:after="180" w:line="240" w:lineRule="exact"/>
-            </w:pPr>
-            <w:r>
-              <w:t>Jack Higgins</w:t>
-            </w:r>
-          </w:p>
-          <w:p>
-            <w:pPr>
-              <w:spacing w:before="60" w:after="180" w:line="240" w:lineRule="exact"/>
-            </w:pPr>
-          </w:p>
-        </w:tc>
-        <w:tc>
-          <w:tcPr>
-            <w:tcW w:w="3969" w:type="dxa"/>
-          </w:tcPr>
-          <w:p>
-            <w:pPr>
-              <w:spacing w:before="60" w:after="180" w:line="240" w:lineRule="exact"/>
-            </w:pPr>
-          </w:p>
-        </w:tc>
-        <w:tc>
-          <w:tcPr>
-            <w:tcW w:w="850" w:type="dxa"/>
-          </w:tcPr>
-          <w:p>
-            <w:pPr>
-              <w:spacing w:before="60" w:after="180" w:line="240" w:lineRule="exact"/>
-            </w:pPr>
-          </w:p>
-        </w:tc>
-      </w:tr>
-    </w:tbl>
-    <w:p>
-      <w:pPr>
-        <w:spacing w:before="60" w:after="180" w:line="240" w:lineRule="exact"/>
-      </w:pPr>
-    </w:p>
-    <w:tbl>
-      <w:tblPr>
-        <w:tblW w:w="0" w:type="auto"/>
-        <w:tblInd w:w="250" w:type="dxa"/>
-        <w:tblBorders>
-          <w:top w:val="single" w:sz="4" w:space="0" w:color="auto"/>
-          <w:left w:val="single" w:sz="4" w:space="0" w:color="auto"/>
-          <w:bottom w:val="single" w:sz="4" w:space="0" w:color="auto"/>
-          <w:right w:val="single" w:sz="4" w:space="0" w:color="auto"/>
-          <w:insideH w:val="single" w:sz="4" w:space="0" w:color="auto"/>
-          <w:insideV w:val="single" w:sz="4" w:space="0" w:color="auto"/>
-        </w:tblBorders>
-        <w:tblLayout w:type="fixed"/>
-        <w:tblLook w:val="0000" w:firstRow="0" w:lastRow="0" w:firstColumn="0" w:lastColumn="0" w:noHBand="0" w:noVBand="0"/>
-      </w:tblPr>
-      <w:tblGrid>
-        <w:gridCol w:w="4111"/>
-        <w:gridCol w:w="3935"/>
-        <w:gridCol w:w="884"/>
-      </w:tblGrid>
-      <w:tr>
-        <w:tc>
-          <w:tcPr>
-            <w:tcW w:w="4111" w:type="dxa"/>
-          </w:tcPr>
-          <w:p>
-            <w:pPr>
-              <w:spacing w:before="60" w:after="180" w:line="240" w:lineRule="exact"/>
-              <w:rPr>
-                <w:b/>
-                <w:bCs/>
-              </w:rPr>
-            </w:pPr>
-            <w:r>
-              <w:rPr>
-                <w:b/>
-                <w:bCs/>
-              </w:rPr>
-              <w:t xml:space="preserve">Names of Research Team members  </w:t>
-            </w:r>
-          </w:p>
-        </w:tc>
-        <w:tc>
-          <w:tcPr>
-            <w:tcW w:w="3935" w:type="dxa"/>
-          </w:tcPr>
-          <w:p>
-            <w:pPr>
-              <w:spacing w:before="60" w:after="180" w:line="240" w:lineRule="exact"/>
-              <w:rPr>
-                <w:b/>
-                <w:bCs/>
-              </w:rPr>
-            </w:pPr>
-            <w:r>
-              <w:rPr>
-                <w:b/>
-                <w:bCs/>
-              </w:rPr>
-              <w:t>Signatures of Research Team members</w:t>
-            </w:r>
-          </w:p>
-        </w:tc>
-        <w:tc>
-          <w:tcPr>
-            <w:tcW w:w="884" w:type="dxa"/>
-          </w:tcPr>
-          <w:p>
-            <w:pPr>
-              <w:spacing w:before="60" w:after="180" w:line="240" w:lineRule="exact"/>
-              <w:rPr>
-                <w:b/>
-                <w:bCs/>
-              </w:rPr>
-            </w:pPr>
-            <w:r>
-              <w:rPr>
-                <w:b/>
-                <w:bCs/>
-              </w:rPr>
-              <w:t>Date</w:t>
-            </w:r>
-          </w:p>
-        </w:tc>
-      </w:tr>
-      <w:tr>
-        <w:tc>
-          <w:tcPr>
-            <w:tcW w:w="4111" w:type="dxa"/>
-          </w:tcPr>
-          <w:p>
-            <w:pPr>
-              <w:spacing w:before="60" w:after="180" w:line="240" w:lineRule="exact"/>
-            </w:pPr>
-            <w:proofErr w:type="spellStart"/>
-            <w:r>
-              <w:t>Prof.</w:t>
-            </w:r>
-            <w:proofErr w:type="spellEnd"/>
-            <w:r>
-              <w:t xml:space="preserve"> Ian Walker</w:t>
-            </w:r>
-          </w:p>
-          <w:p>
-            <w:pPr>
-              <w:spacing w:before="60" w:after="180" w:line="240" w:lineRule="exact"/>
-            </w:pPr>
-          </w:p>
-        </w:tc>
-        <w:tc>
-          <w:tcPr>
-            <w:tcW w:w="3935" w:type="dxa"/>
-          </w:tcPr>
-          <w:p>
-            <w:pPr>
-              <w:spacing w:before="60" w:after="180" w:line="240" w:lineRule="exact"/>
-            </w:pPr>
-          </w:p>
-        </w:tc>
-        <w:tc>
-          <w:tcPr>
-            <w:tcW w:w="884" w:type="dxa"/>
-          </w:tcPr>
-          <w:p>
-            <w:pPr>
-              <w:spacing w:before="60" w:after="180" w:line="240" w:lineRule="exact"/>
-            </w:pPr>
-          </w:p>
-        </w:tc>
-      </w:tr>
-      <w:tr>
-        <w:trPr>
-          <w:trHeight w:val="432"/>
-        </w:trPr>
-        <w:tc>
-          <w:tcPr>
-            <w:tcW w:w="4111" w:type="dxa"/>
-          </w:tcPr>
-          <w:p>
-            <w:pPr>
-              <w:spacing w:before="60" w:after="180" w:line="240" w:lineRule="exact"/>
-            </w:pPr>
-            <w:proofErr w:type="spellStart"/>
-            <w:r>
-              <w:t>Prof.</w:t>
-            </w:r>
-            <w:proofErr w:type="spellEnd"/>
-            <w:r>
-              <w:t xml:space="preserve"> Bruce Hollingsworth</w:t>
-            </w:r>
-          </w:p>
-          <w:p>
-            <w:pPr>
-              <w:spacing w:before="60" w:after="180" w:line="240" w:lineRule="exact"/>
-            </w:pPr>
-          </w:p>
-        </w:tc>
-        <w:tc>
-          <w:tcPr>
-            <w:tcW w:w="3935" w:type="dxa"/>
-          </w:tcPr>
-          <w:p>
-            <w:pPr>
-              <w:spacing w:before="60" w:after="180" w:line="240" w:lineRule="exact"/>
-            </w:pPr>
-          </w:p>
-        </w:tc>
-        <w:tc>
-          <w:tcPr>
-            <w:tcW w:w="884" w:type="dxa"/>
-          </w:tcPr>
-          <w:p>
-            <w:pPr>
-              <w:spacing w:before="60" w:after="180" w:line="240" w:lineRule="exact"/>
-            </w:pPr>
-          </w:p>
-        </w:tc>
-      </w:tr>
-    </w:tbl>
-    <w:p>
-      <w:pPr>
-        <w:spacing w:before="60" w:after="180" w:line="240" w:lineRule="exact"/>
-      </w:pPr>
-    </w:p>
-    <w:p>
-      <w:pPr>
-        <w:spacing w:before="60" w:after="180" w:line="240" w:lineRule="exact"/>
+        <w:sectPr>
+          <w:pgSz w:w="11905" w:h="16837" w:code="9"/>
+          <w:pgMar w:top="1134" w:right="1134" w:bottom="1134" w:left="1134" w:header="720" w:footer="879" w:gutter="0"/>
+          <w:cols w:space="720"/>
+          <w:titlePg/>
+        </w:sectPr>
+      </w:pPr>
+      <w:r>
         <w:rPr>
           <w:b/>
           <w:bCs/>
-        </w:rPr>
-      </w:pPr>
-      <w:r>
+          <w:noProof/>
+          <w:lang w:val="en-US" w:eastAsia="en-US"/>
+        </w:rPr>
+        <w:drawing>
+          <wp:anchor distT="0" distB="0" distL="114300" distR="114300" simplePos="0" relativeHeight="251682304" behindDoc="0" locked="0" layoutInCell="1" allowOverlap="1" wp14:anchorId="7E300415" wp14:editId="063C7DC5">
+            <wp:simplePos x="0" y="0"/>
+            <wp:positionH relativeFrom="character">
+              <wp:posOffset>-180340</wp:posOffset>
+            </wp:positionH>
+            <wp:positionV relativeFrom="line">
+              <wp:posOffset>-192405</wp:posOffset>
+            </wp:positionV>
+            <wp:extent cx="6647815" cy="10050780"/>
+            <wp:effectExtent l="0" t="0" r="6985" b="7620"/>
+            <wp:wrapSquare wrapText="bothSides"/>
+            <wp:docPr id="6" name="Picture 6"/>
+            <wp:cNvGraphicFramePr>
+              <a:graphicFrameLocks xmlns:a="http://schemas.openxmlformats.org/drawingml/2006/main" noChangeAspect="1"/>
+            </wp:cNvGraphicFramePr>
+            <a:graphic xmlns:a="http://schemas.openxmlformats.org/drawingml/2006/main">
+              <a:graphicData uri="http://schemas.openxmlformats.org/drawingml/2006/picture">
+                <pic:pic xmlns:pic="http://schemas.openxmlformats.org/drawingml/2006/picture">
+                  <pic:nvPicPr>
+                    <pic:cNvPr id="0" name="US - signed2.pdf"/>
+                    <pic:cNvPicPr/>
+                  </pic:nvPicPr>
+                  <pic:blipFill rotWithShape="1">
+                    <a:blip r:embed="rId15">
+                      <a:extLst>
+                        <a:ext uri="{28A0092B-C50C-407E-A947-70E740481C1C}">
+                          <a14:useLocalDpi xmlns:a14="http://schemas.microsoft.com/office/drawing/2010/main" val="0"/>
+                        </a:ext>
+                      </a:extLst>
+                    </a:blip>
+                    <a:srcRect l="8861" t="2802" r="3158" b="3204"/>
+                    <a:stretch/>
+                  </pic:blipFill>
+                  <pic:spPr bwMode="auto">
+                    <a:xfrm>
+                      <a:off x="0" y="0"/>
+                      <a:ext cx="6647815" cy="10050780"/>
+                    </a:xfrm>
+                    <a:prstGeom prst="rect">
+                      <a:avLst/>
+                    </a:prstGeom>
+                    <a:ln>
+                      <a:noFill/>
+                    </a:ln>
+                    <a:extLst>
+                      <a:ext uri="{53640926-AAD7-44d8-BBD7-CCE9431645EC}">
+                        <a14:shadowObscured xmlns:a14="http://schemas.microsoft.com/office/drawing/2010/main"/>
+                      </a:ext>
+                    </a:extLst>
+                  </pic:spPr>
+                </pic:pic>
+              </a:graphicData>
+            </a:graphic>
+            <wp14:sizeRelH relativeFrom="page">
+              <wp14:pctWidth>0</wp14:pctWidth>
+            </wp14:sizeRelH>
+            <wp14:sizeRelV relativeFrom="page">
+              <wp14:pctHeight>0</wp14:pctHeight>
+            </wp14:sizeRelV>
+          </wp:anchor>
+        </w:drawing>
+      </w:r>
+    </w:p>
+    <w:p>
+      <w:pPr>
+        <w:spacing w:before="60" w:after="180" w:line="240" w:lineRule="exact"/>
         <w:rPr>
           <w:b/>
           <w:bCs/>
         </w:rPr>
+      </w:pPr>
+    </w:p>
+    <w:p>
+      <w:pPr>
+        <w:spacing w:before="60" w:after="180" w:line="240" w:lineRule="exact"/>
+      </w:pPr>
+      <w:r>
         <w:lastRenderedPageBreak/>
-        <w:t>20.2 ORGANISATION WITH RESPONSIBILITY FOR THE LICENCE HOLDER</w:t>
-      </w:r>
-    </w:p>
-    <w:p>
-      <w:pPr>
-        <w:spacing w:before="60" w:after="180" w:line="240" w:lineRule="exact"/>
-      </w:pPr>
-      <w:r>
-        <w:t>The Division of Health Research (Health Economics at Lancaster)</w:t>
-      </w:r>
-      <w:r>
-        <w:t xml:space="preserve"> undertakes to accept ultimate responsibility for the licence holder's access to the data stated above</w:t>
-      </w:r>
-    </w:p>
-    <w:tbl>
-      <w:tblPr>
-        <w:tblW w:w="0" w:type="auto"/>
-        <w:tblInd w:w="250" w:type="dxa"/>
-        <w:tblBorders>
-          <w:top w:val="single" w:sz="4" w:space="0" w:color="auto"/>
-          <w:left w:val="single" w:sz="4" w:space="0" w:color="auto"/>
-          <w:bottom w:val="single" w:sz="4" w:space="0" w:color="auto"/>
-          <w:right w:val="single" w:sz="4" w:space="0" w:color="auto"/>
-          <w:insideH w:val="single" w:sz="4" w:space="0" w:color="auto"/>
-          <w:insideV w:val="single" w:sz="4" w:space="0" w:color="auto"/>
-        </w:tblBorders>
-        <w:tblLayout w:type="fixed"/>
-        <w:tblLook w:val="0000" w:firstRow="0" w:lastRow="0" w:firstColumn="0" w:lastColumn="0" w:noHBand="0" w:noVBand="0"/>
-      </w:tblPr>
-      <w:tblGrid>
-        <w:gridCol w:w="4111"/>
-        <w:gridCol w:w="3969"/>
-        <w:gridCol w:w="850"/>
-      </w:tblGrid>
-      <w:tr>
-        <w:tc>
-          <w:tcPr>
-            <w:tcW w:w="4111" w:type="dxa"/>
-          </w:tcPr>
-          <w:p>
-            <w:pPr>
-              <w:spacing w:before="60" w:after="180" w:line="240" w:lineRule="exact"/>
-              <w:rPr>
-                <w:b/>
-                <w:bCs/>
-              </w:rPr>
-            </w:pPr>
-            <w:r>
-              <w:rPr>
-                <w:b/>
-                <w:bCs/>
-              </w:rPr>
-              <w:t xml:space="preserve">Name of organisation's representative </w:t>
-            </w:r>
-          </w:p>
-        </w:tc>
-        <w:tc>
-          <w:tcPr>
-            <w:tcW w:w="3969" w:type="dxa"/>
-          </w:tcPr>
-          <w:p>
-            <w:pPr>
-              <w:spacing w:before="60" w:after="180" w:line="240" w:lineRule="exact"/>
-              <w:rPr>
-                <w:b/>
-                <w:bCs/>
-              </w:rPr>
-            </w:pPr>
-            <w:r>
-              <w:rPr>
-                <w:b/>
-                <w:bCs/>
-              </w:rPr>
-              <w:t>Signature of organisation's representative</w:t>
-            </w:r>
-          </w:p>
-        </w:tc>
-        <w:tc>
-          <w:tcPr>
-            <w:tcW w:w="850" w:type="dxa"/>
-          </w:tcPr>
-          <w:p>
-            <w:pPr>
-              <w:spacing w:before="60" w:after="180" w:line="240" w:lineRule="exact"/>
-              <w:rPr>
-                <w:b/>
-                <w:bCs/>
-              </w:rPr>
-            </w:pPr>
-            <w:r>
-              <w:rPr>
-                <w:b/>
-                <w:bCs/>
-              </w:rPr>
-              <w:t>Date</w:t>
-            </w:r>
-          </w:p>
-        </w:tc>
-      </w:tr>
-      <w:tr>
-        <w:trPr>
-          <w:trHeight w:val="449"/>
-        </w:trPr>
-        <w:tc>
-          <w:tcPr>
-            <w:tcW w:w="4111" w:type="dxa"/>
-          </w:tcPr>
-          <w:p>
-            <w:pPr>
-              <w:spacing w:before="60" w:after="180" w:line="240" w:lineRule="exact"/>
-            </w:pPr>
-            <w:r>
-              <w:t xml:space="preserve"> </w:t>
-            </w:r>
-            <w:proofErr w:type="spellStart"/>
-            <w:r>
-              <w:t>Prof.</w:t>
-            </w:r>
-            <w:proofErr w:type="spellEnd"/>
-            <w:r>
-              <w:t xml:space="preserve"> Bruce Hollingsworth</w:t>
-            </w:r>
-          </w:p>
-          <w:p>
-            <w:pPr>
-              <w:spacing w:before="60" w:after="180" w:line="240" w:lineRule="exact"/>
-            </w:pPr>
-          </w:p>
-        </w:tc>
-        <w:tc>
-          <w:tcPr>
-            <w:tcW w:w="3969" w:type="dxa"/>
-          </w:tcPr>
-          <w:p>
-            <w:pPr>
-              <w:spacing w:before="60" w:after="180" w:line="240" w:lineRule="exact"/>
-            </w:pPr>
-          </w:p>
-        </w:tc>
-        <w:tc>
-          <w:tcPr>
-            <w:tcW w:w="850" w:type="dxa"/>
-          </w:tcPr>
-          <w:p>
-            <w:pPr>
-              <w:spacing w:before="60" w:after="180" w:line="240" w:lineRule="exact"/>
-            </w:pPr>
-          </w:p>
-        </w:tc>
-      </w:tr>
-    </w:tbl>
-    <w:p>
-      <w:pPr>
-        <w:spacing w:before="60" w:after="180" w:line="240" w:lineRule="exact"/>
-      </w:pPr>
-    </w:p>
-    <w:p>
-      <w:pPr>
-        <w:spacing w:before="60" w:after="180" w:line="240" w:lineRule="exact"/>
-      </w:pPr>
-      <w:bookmarkStart w:id="6" w:name="_GoBack"/>
-      <w:bookmarkEnd w:id="6"/>
-    </w:p>
-    <w:p>
-      <w:pPr>
-        <w:spacing w:before="60" w:after="180" w:line="240" w:lineRule="exact"/>
-      </w:pPr>
-      <w:r>
-        <w:rPr>
-          <w:b/>
-          <w:bCs/>
-        </w:rPr>
-        <w:t xml:space="preserve"> 20.3 ORGANISATION WITH RESPONSIBILITY FOR THE LICENCE HOLDER (as employer)</w:t>
-      </w:r>
-      <w:r>
-        <w:t xml:space="preserve"> (complete where this is different to 20.2)</w:t>
-      </w:r>
-    </w:p>
-    <w:p>
-      <w:pPr>
-        <w:spacing w:before="60" w:after="180" w:line="240" w:lineRule="exact"/>
-      </w:pPr>
-      <w:r>
-        <w:t>The  ......................................................................(name of organisation) undertakes to accept responsibility for the licence holder's access to the data stated above, as the employing organisation.</w:t>
-      </w:r>
-    </w:p>
-    <w:p>
-      <w:pPr>
-        <w:spacing w:before="60" w:after="180" w:line="240" w:lineRule="exact"/>
-      </w:pPr>
-    </w:p>
-    <w:tbl>
-      <w:tblPr>
-        <w:tblW w:w="0" w:type="auto"/>
-        <w:tblInd w:w="250" w:type="dxa"/>
-        <w:tblBorders>
-          <w:top w:val="single" w:sz="4" w:space="0" w:color="auto"/>
-          <w:left w:val="single" w:sz="4" w:space="0" w:color="auto"/>
-          <w:bottom w:val="single" w:sz="4" w:space="0" w:color="auto"/>
-          <w:right w:val="single" w:sz="4" w:space="0" w:color="auto"/>
-          <w:insideH w:val="single" w:sz="4" w:space="0" w:color="auto"/>
-          <w:insideV w:val="single" w:sz="4" w:space="0" w:color="auto"/>
-        </w:tblBorders>
-        <w:tblLayout w:type="fixed"/>
-        <w:tblLook w:val="0000" w:firstRow="0" w:lastRow="0" w:firstColumn="0" w:lastColumn="0" w:noHBand="0" w:noVBand="0"/>
-      </w:tblPr>
-      <w:tblGrid>
-        <w:gridCol w:w="4111"/>
-        <w:gridCol w:w="3969"/>
-        <w:gridCol w:w="850"/>
-      </w:tblGrid>
-      <w:tr>
-        <w:tc>
-          <w:tcPr>
-            <w:tcW w:w="4111" w:type="dxa"/>
-          </w:tcPr>
-          <w:p>
-            <w:pPr>
-              <w:spacing w:before="60" w:after="180" w:line="240" w:lineRule="exact"/>
-              <w:rPr>
-                <w:b/>
-                <w:bCs/>
-              </w:rPr>
-            </w:pPr>
-            <w:r>
-              <w:rPr>
-                <w:b/>
-                <w:bCs/>
-              </w:rPr>
-              <w:t xml:space="preserve">Name of organisation's representative </w:t>
-            </w:r>
-          </w:p>
-        </w:tc>
-        <w:tc>
-          <w:tcPr>
-            <w:tcW w:w="3969" w:type="dxa"/>
-          </w:tcPr>
-          <w:p>
-            <w:pPr>
-              <w:spacing w:before="60" w:after="180" w:line="240" w:lineRule="exact"/>
-              <w:rPr>
-                <w:b/>
-                <w:bCs/>
-              </w:rPr>
-            </w:pPr>
-            <w:r>
-              <w:rPr>
-                <w:b/>
-                <w:bCs/>
-              </w:rPr>
-              <w:t>Signature of organisation's representative</w:t>
-            </w:r>
-          </w:p>
-        </w:tc>
-        <w:tc>
-          <w:tcPr>
-            <w:tcW w:w="850" w:type="dxa"/>
-          </w:tcPr>
-          <w:p>
-            <w:pPr>
-              <w:spacing w:before="60" w:after="180" w:line="240" w:lineRule="exact"/>
-              <w:rPr>
-                <w:b/>
-                <w:bCs/>
-              </w:rPr>
-            </w:pPr>
-            <w:r>
-              <w:rPr>
-                <w:b/>
-                <w:bCs/>
-              </w:rPr>
-              <w:t>Date</w:t>
-            </w:r>
-          </w:p>
-        </w:tc>
-      </w:tr>
-      <w:tr>
-        <w:trPr>
-          <w:trHeight w:val="449"/>
-        </w:trPr>
-        <w:tc>
-          <w:tcPr>
-            <w:tcW w:w="4111" w:type="dxa"/>
-          </w:tcPr>
-          <w:p>
-            <w:pPr>
-              <w:spacing w:before="60" w:after="180" w:line="240" w:lineRule="exact"/>
-            </w:pPr>
-            <w:r>
-              <w:t xml:space="preserve"> </w:t>
-            </w:r>
-          </w:p>
-          <w:p>
-            <w:pPr>
-              <w:spacing w:before="60" w:after="180" w:line="240" w:lineRule="exact"/>
-            </w:pPr>
-          </w:p>
-        </w:tc>
-        <w:tc>
-          <w:tcPr>
-            <w:tcW w:w="3969" w:type="dxa"/>
-          </w:tcPr>
-          <w:p>
-            <w:pPr>
-              <w:spacing w:before="60" w:after="180" w:line="240" w:lineRule="exact"/>
-            </w:pPr>
-          </w:p>
-        </w:tc>
-        <w:tc>
-          <w:tcPr>
-            <w:tcW w:w="850" w:type="dxa"/>
-          </w:tcPr>
-          <w:p>
-            <w:pPr>
-              <w:spacing w:before="60" w:after="180" w:line="240" w:lineRule="exact"/>
-            </w:pPr>
-          </w:p>
-        </w:tc>
-      </w:tr>
-    </w:tbl>
-    <w:p>
-      <w:pPr>
-        <w:spacing w:before="60" w:after="180" w:line="240" w:lineRule="exact"/>
-      </w:pPr>
-    </w:p>
-    <w:p>
-      <w:pPr>
-        <w:spacing w:before="60" w:after="180" w:line="240" w:lineRule="exact"/>
-        <w:rPr>
-          <w:b/>
-          <w:bCs/>
-        </w:rPr>
-      </w:pPr>
-      <w:r>
-        <w:rPr>
-          <w:b/>
-          <w:bCs/>
-        </w:rPr>
-        <w:t>21. APPROVAL</w:t>
-      </w:r>
-    </w:p>
-    <w:p>
-      <w:pPr>
-        <w:spacing w:before="60" w:after="180" w:line="240" w:lineRule="exact"/>
-        <w:rPr>
-          <w:b/>
-          <w:bCs/>
-        </w:rPr>
-      </w:pPr>
-      <w:r>
-        <w:rPr>
-          <w:b/>
-          <w:bCs/>
-        </w:rPr>
-        <w:t xml:space="preserve">21.1 UK Data Archive  </w:t>
-      </w:r>
-    </w:p>
-    <w:p>
-      <w:pPr>
-        <w:spacing w:before="60" w:after="180" w:line="240" w:lineRule="exact"/>
-      </w:pPr>
-      <w:r>
-        <w:t>The UK Data Archive, on behalf of the University of Essex, have screened the request and confirms that it meets the terms of the agreement between the data depositor and the University of Essex for access to these data.</w:t>
-      </w:r>
-    </w:p>
-    <w:tbl>
-      <w:tblPr>
-        <w:tblW w:w="0" w:type="auto"/>
-        <w:tblInd w:w="250" w:type="dxa"/>
-        <w:tblBorders>
-          <w:top w:val="single" w:sz="4" w:space="0" w:color="auto"/>
-          <w:left w:val="single" w:sz="4" w:space="0" w:color="auto"/>
-          <w:bottom w:val="single" w:sz="4" w:space="0" w:color="auto"/>
-          <w:right w:val="single" w:sz="4" w:space="0" w:color="auto"/>
-          <w:insideH w:val="single" w:sz="4" w:space="0" w:color="auto"/>
-          <w:insideV w:val="single" w:sz="4" w:space="0" w:color="auto"/>
-        </w:tblBorders>
-        <w:tblLayout w:type="fixed"/>
-        <w:tblLook w:val="0000" w:firstRow="0" w:lastRow="0" w:firstColumn="0" w:lastColumn="0" w:noHBand="0" w:noVBand="0"/>
-      </w:tblPr>
-      <w:tblGrid>
-        <w:gridCol w:w="4111"/>
-        <w:gridCol w:w="3969"/>
-        <w:gridCol w:w="850"/>
-      </w:tblGrid>
-      <w:tr>
-        <w:tc>
-          <w:tcPr>
-            <w:tcW w:w="4111" w:type="dxa"/>
-          </w:tcPr>
-          <w:p>
-            <w:pPr>
-              <w:spacing w:before="60" w:after="180" w:line="240" w:lineRule="exact"/>
-              <w:rPr>
-                <w:b/>
-                <w:bCs/>
-              </w:rPr>
-            </w:pPr>
-            <w:r>
-              <w:rPr>
-                <w:b/>
-                <w:bCs/>
-              </w:rPr>
-              <w:t xml:space="preserve"> Name of UK Data Archive representative</w:t>
-            </w:r>
-          </w:p>
-        </w:tc>
-        <w:tc>
-          <w:tcPr>
-            <w:tcW w:w="3969" w:type="dxa"/>
-          </w:tcPr>
-          <w:p>
-            <w:pPr>
-              <w:spacing w:before="60" w:after="180" w:line="240" w:lineRule="exact"/>
-              <w:rPr>
-                <w:b/>
-                <w:bCs/>
-              </w:rPr>
-            </w:pPr>
-            <w:r>
-              <w:rPr>
-                <w:b/>
-                <w:bCs/>
-              </w:rPr>
-              <w:t>Signature of UK Data Archive representative</w:t>
-            </w:r>
-          </w:p>
-        </w:tc>
-        <w:tc>
-          <w:tcPr>
-            <w:tcW w:w="850" w:type="dxa"/>
-          </w:tcPr>
-          <w:p>
-            <w:pPr>
-              <w:spacing w:before="60" w:after="180" w:line="240" w:lineRule="exact"/>
-              <w:rPr>
-                <w:b/>
-                <w:bCs/>
-              </w:rPr>
-            </w:pPr>
-            <w:r>
-              <w:rPr>
-                <w:b/>
-                <w:bCs/>
-              </w:rPr>
-              <w:t>Date</w:t>
-            </w:r>
-          </w:p>
-        </w:tc>
-      </w:tr>
-      <w:tr>
-        <w:tc>
-          <w:tcPr>
-            <w:tcW w:w="4111" w:type="dxa"/>
-          </w:tcPr>
-          <w:p>
-            <w:pPr>
-              <w:spacing w:before="60" w:after="180" w:line="240" w:lineRule="exact"/>
-            </w:pPr>
-          </w:p>
-          <w:p>
-            <w:pPr>
-              <w:spacing w:before="60" w:after="180" w:line="240" w:lineRule="exact"/>
-            </w:pPr>
-          </w:p>
-        </w:tc>
-        <w:tc>
-          <w:tcPr>
-            <w:tcW w:w="3969" w:type="dxa"/>
-          </w:tcPr>
-          <w:p>
-            <w:pPr>
-              <w:spacing w:before="60" w:after="180" w:line="240" w:lineRule="exact"/>
-            </w:pPr>
-          </w:p>
-        </w:tc>
-        <w:tc>
-          <w:tcPr>
-            <w:tcW w:w="850" w:type="dxa"/>
-          </w:tcPr>
-          <w:p>
-            <w:pPr>
-              <w:spacing w:before="60" w:after="180" w:line="240" w:lineRule="exact"/>
-            </w:pPr>
-          </w:p>
-        </w:tc>
-      </w:tr>
-    </w:tbl>
-    <w:p>
-      <w:pPr>
-        <w:spacing w:before="60" w:after="180" w:line="240" w:lineRule="exact"/>
-        <w:rPr>
-          <w:b/>
-          <w:bCs/>
-        </w:rPr>
-      </w:pPr>
-      <w:r>
-        <w:rPr>
-          <w:b/>
-          <w:bCs/>
-        </w:rPr>
-        <w:t>21.2 Approval of the data depositor</w:t>
-      </w:r>
-    </w:p>
-    <w:p>
-      <w:pPr>
-        <w:spacing w:before="60" w:after="180" w:line="240" w:lineRule="exact"/>
-      </w:pPr>
-      <w:r>
-        <w:t>The data depositor confirms that the access complies with any undertaking made at the time of collection or the scope of any consent given.</w:t>
-      </w:r>
-    </w:p>
-    <w:p>
-      <w:pPr>
-        <w:spacing w:before="60" w:after="180" w:line="240" w:lineRule="exact"/>
-      </w:pPr>
-      <w:r>
         <w:t xml:space="preserve">The data depositor authorises the provision of access to these data to the licence holder under the terms specified in this Special Licence, including any additional conditions imposed by the data depositor, as stated below: </w:t>
       </w:r>
     </w:p>
@@ -6612,6 +5840,7 @@
           <w:noProof/>
           <w:lang w:val="en-US" w:eastAsia="en-US"/>
         </w:rPr>
+        <w:lastRenderedPageBreak/>
         <mc:AlternateContent>
           <mc:Choice Requires="wps">
             <w:drawing>
@@ -7044,6 +6273,8 @@
       <w:r>
         <w:t>(i)  Licence Holder</w:t>
       </w:r>
+      <w:bookmarkStart w:id="4" w:name="_GoBack"/>
+      <w:bookmarkEnd w:id="4"/>
     </w:p>
     <w:p>
       <w:pPr>
@@ -7060,6 +6291,7 @@
         <w:ind w:left="709"/>
       </w:pPr>
       <w:r>
+        <w:lastRenderedPageBreak/>
         <w:t>(iii) Representative for the organisation with ultimate responsibility for the Licence Holder and any research team (see point 4 below)</w:t>
       </w:r>
     </w:p>
@@ -7099,7 +6331,6 @@
         <w:spacing w:before="60" w:after="180" w:line="240" w:lineRule="exact"/>
       </w:pPr>
       <w:r>
-        <w:lastRenderedPageBreak/>
         <w:t>Names/details of organisations to be included on the Special Licence, in addition to those listed in section 5 above:</w:t>
       </w:r>
     </w:p>
@@ -7507,7 +6738,11 @@
               </w:rPr>
             </w:pPr>
             <w:r>
-              <w:t>Special Licence data may not be accessed at a private residence. Data may only be accessed in an institutional setting, i.e. the site of the licence holder's employment, the site of the organisation with the ultimate responsibility for the licence holder, or the site of the funding or commissioning organisation.</w:t>
+              <w:t xml:space="preserve">Special Licence data may not be accessed at a private residence. Data may only be accessed in an institutional setting, i.e. the site of the </w:t>
+            </w:r>
+            <w:r>
+              <w:lastRenderedPageBreak/>
+              <w:t>licence holder's employment, the site of the organisation with the ultimate responsibility for the licence holder, or the site of the funding or commissioning organisation.</w:t>
             </w:r>
           </w:p>
         </w:tc>
@@ -7530,6 +6765,7 @@
                 <w:b/>
                 <w:bCs/>
               </w:rPr>
+              <w:lastRenderedPageBreak/>
               <w:t xml:space="preserve">7 Duration of access  </w:t>
             </w:r>
           </w:p>
@@ -7543,11 +6779,7 @@
               <w:spacing w:before="60" w:after="180" w:line="240" w:lineRule="exact"/>
             </w:pPr>
             <w:r>
-              <w:t xml:space="preserve">The period of access stated should not be longer than the time required for conducting the research and producing outputs, with a maximum period of 2 years.  Where it is necessary to extend the period of access, the Licence Holder should contact the UK Data </w:t>
-            </w:r>
-            <w:r>
-              <w:lastRenderedPageBreak/>
-              <w:t>Archive (the Archive), Support Services, in advance of the expiry of the period of access. Support Services will provide advice on the action to be followed.</w:t>
+              <w:t>The period of access stated should not be longer than the time required for conducting the research and producing outputs, with a maximum period of 2 years.  Where it is necessary to extend the period of access, the Licence Holder should contact the UK Data Archive (the Archive), Support Services, in advance of the expiry of the period of access. Support Services will provide advice on the action to be followed.</w:t>
             </w:r>
           </w:p>
         </w:tc>
@@ -7570,7 +6802,6 @@
                 <w:b/>
                 <w:bCs/>
               </w:rPr>
-              <w:lastRenderedPageBreak/>
               <w:t>8 The Research Project</w:t>
             </w:r>
           </w:p>
@@ -7802,6 +7033,7 @@
                 <w:b/>
                 <w:bCs/>
               </w:rPr>
+              <w:lastRenderedPageBreak/>
               <w:t>13 Matching or Linking</w:t>
             </w:r>
           </w:p>
@@ -7865,7 +7097,6 @@
               </w:rPr>
             </w:pPr>
             <w:r>
-              <w:lastRenderedPageBreak/>
               <w:t>(ii) At the end of the period of access, all copies of the data, in whatever format made, must be destroyed. See section 15 below.</w:t>
             </w:r>
           </w:p>
@@ -7889,7 +7120,6 @@
                 <w:b/>
                 <w:bCs/>
               </w:rPr>
-              <w:lastRenderedPageBreak/>
               <w:t xml:space="preserve">15 Expiry </w:t>
             </w:r>
           </w:p>
@@ -8105,20 +7335,27 @@
               <w:rPr>
                 <w:snapToGrid w:val="0"/>
               </w:rPr>
-              <w:t>suspension of access of two to five years, or permanently, on the individual, and would generate a written warning to the individual's institution.</w:t>
-            </w:r>
-          </w:p>
-          <w:p>
-            <w:pPr>
-              <w:spacing w:before="60" w:after="180" w:line="240" w:lineRule="exact"/>
+              <w:t xml:space="preserve">suspension of access of two to five years, or permanently, on the </w:t>
+            </w:r>
+            <w:r>
               <w:rPr>
                 <w:snapToGrid w:val="0"/>
               </w:rPr>
-            </w:pPr>
-            <w:r>
+              <w:lastRenderedPageBreak/>
+              <w:t>individual, and would generate a written warning to the individual's institution.</w:t>
+            </w:r>
+          </w:p>
+          <w:p>
+            <w:pPr>
+              <w:spacing w:before="60" w:after="180" w:line="240" w:lineRule="exact"/>
               <w:rPr>
                 <w:snapToGrid w:val="0"/>
               </w:rPr>
+            </w:pPr>
+            <w:r>
+              <w:rPr>
+                <w:snapToGrid w:val="0"/>
+              </w:rPr>
               <w:t>3</w:t>
             </w:r>
             <w:r>
@@ -8142,54 +7379,47 @@
               <w:rPr>
                 <w:snapToGrid w:val="0"/>
               </w:rPr>
-              <w:t xml:space="preserve">4. Any discretionary penalty may be decided, including permanent suspension for the individual or other staff in the relevant department, </w:t>
-            </w:r>
-            <w:r>
+              <w:t>4. Any discretionary penalty may be decided, including permanent suspension for the individual or other staff in the relevant department, and/or pursuing in the Courts an action for breach of contract.</w:t>
+            </w:r>
+          </w:p>
+          <w:p>
+            <w:pPr>
+              <w:spacing w:before="60" w:after="180" w:line="240" w:lineRule="exact"/>
               <w:rPr>
                 <w:snapToGrid w:val="0"/>
               </w:rPr>
-              <w:lastRenderedPageBreak/>
-              <w:t>and/or pursuing in the Courts an action for breach of contract.</w:t>
-            </w:r>
-          </w:p>
-          <w:p>
-            <w:pPr>
-              <w:spacing w:before="60" w:after="180" w:line="240" w:lineRule="exact"/>
+            </w:pPr>
+            <w:r>
               <w:rPr>
                 <w:snapToGrid w:val="0"/>
               </w:rPr>
-            </w:pPr>
-            <w:r>
+              <w:t>5. Where the breach is the result of an institution's wilful or negligent action, then a minimum penalty of a twelve-month non-discretionary suspension shall apply to the relevant department within the institution.  Repeated breaches will result in a letter with discretionary penalties to the institution as a whole including suspension of all data access facilities for all the institution's staff and/or an action for breach of contract.</w:t>
+            </w:r>
+          </w:p>
+          <w:p>
+            <w:pPr>
+              <w:spacing w:before="60" w:after="180" w:line="240" w:lineRule="exact"/>
               <w:rPr>
                 <w:snapToGrid w:val="0"/>
               </w:rPr>
-              <w:t>5. Where the breach is the result of an institution's wilful or negligent action, then a minimum penalty of a twelve-month non-discretionary suspension shall apply to the relevant department within the institution.  Repeated breaches will result in a letter with discretionary penalties to the institution as a whole including suspension of all data access facilities for all the institution's staff and/or an action for breach of contract.</w:t>
-            </w:r>
-          </w:p>
-          <w:p>
-            <w:pPr>
-              <w:spacing w:before="60" w:after="180" w:line="240" w:lineRule="exact"/>
+            </w:pPr>
+            <w:bookmarkStart w:id="5" w:name="OLE_LINK1"/>
+            <w:r>
               <w:rPr>
                 <w:snapToGrid w:val="0"/>
               </w:rPr>
-            </w:pPr>
-            <w:bookmarkStart w:id="7" w:name="OLE_LINK1"/>
+              <w:t xml:space="preserve">6. The consequences of any suspension of access (such as consequent inability to honour research contracts) will not be taken into consideration when applying minimum penalties or any of the </w:t>
+            </w:r>
+            <w:r>
+              <w:t>Archive</w:t>
+            </w:r>
             <w:r>
               <w:rPr>
                 <w:snapToGrid w:val="0"/>
               </w:rPr>
-              <w:t xml:space="preserve">6. The consequences of any suspension of access (such as consequent inability to honour research contracts) will not be taken into consideration when applying minimum penalties or any of the </w:t>
-            </w:r>
-            <w:r>
-              <w:t>Archive</w:t>
-            </w:r>
-            <w:r>
-              <w:rPr>
-                <w:snapToGrid w:val="0"/>
-              </w:rPr>
               <w:t xml:space="preserve">’s (or, for ONS data, the National Statistician's) discretionary penalties. </w:t>
             </w:r>
-            <w:bookmarkEnd w:id="7"/>
+            <w:bookmarkEnd w:id="5"/>
           </w:p>
           <w:p>
             <w:pPr>
@@ -8536,19 +7766,19 @@
               <w:spacing w:before="60" w:after="180" w:line="240" w:lineRule="exact"/>
             </w:pPr>
             <w:r>
-              <w:t>(ii) Person with authority to enter the organisation into a contract and with institutional responsibility for the actions of licence holder</w:t>
-            </w:r>
-          </w:p>
-          <w:p>
-            <w:pPr>
-              <w:spacing w:before="60" w:after="180" w:line="240" w:lineRule="exact"/>
-            </w:pPr>
-            <w:r>
-              <w:t xml:space="preserve">(iv) Person with the authority to take ultimate responsibility for the use of the data, the actions of the licence holder, breach of the terms of the Licence and any sanctions arising therefrom, i.e. the person who signs the Special Licence in this capacity will have the responsibility to enter their institution into an agreement that carries penalties for misuse and breach of the terms of the Licence that will impact both upon the </w:t>
+              <w:t xml:space="preserve">(ii) Person with authority to enter the organisation into a contract and </w:t>
             </w:r>
             <w:r>
               <w:lastRenderedPageBreak/>
-              <w:t>institution and the licence holder.</w:t>
+              <w:t>with institutional responsibility for the actions of licence holder</w:t>
+            </w:r>
+          </w:p>
+          <w:p>
+            <w:pPr>
+              <w:spacing w:before="60" w:after="180" w:line="240" w:lineRule="exact"/>
+            </w:pPr>
+            <w:r>
+              <w:t>(iv) Person with the authority to take ultimate responsibility for the use of the data, the actions of the licence holder, breach of the terms of the Licence and any sanctions arising therefrom, i.e. the person who signs the Special Licence in this capacity will have the responsibility to enter their institution into an agreement that carries penalties for misuse and breach of the terms of the Licence that will impact both upon the institution and the licence holder.</w:t>
             </w:r>
           </w:p>
         </w:tc>
@@ -8562,8 +7792,6 @@
       </w:pPr>
     </w:p>
     <w:sectPr>
-      <w:headerReference w:type="default" r:id="rId15"/>
-      <w:footerReference w:type="default" r:id="rId16"/>
       <w:pgSz w:w="11905" w:h="16837" w:code="9"/>
       <w:pgMar w:top="1134" w:right="1134" w:bottom="1134" w:left="1134" w:header="720" w:footer="879" w:gutter="0"/>
       <w:cols w:space="720"/>
@@ -8571,149 +7799,6 @@
     </w:sectPr>
   </w:body>
 </w:document>
-</file>
-
-<file path=word/comments.xml><?xml version="1.0" encoding="utf-8"?>
-<w:comments xmlns:wpc="http://schemas.microsoft.com/office/word/2010/wordprocessingCanvas" xmlns:mo="http://schemas.microsoft.com/office/mac/office/2008/main" xmlns:mc="http://schemas.openxmlformats.org/markup-compatibility/2006" xmlns:mv="urn:schemas-microsoft-com:mac:vml" xmlns:o="urn:schemas-microsoft-com:office:office" xmlns:r="http://schemas.openxmlformats.org/officeDocument/2006/relationships" xmlns:m="http://schemas.openxmlformats.org/officeDocument/2006/math" xmlns:v="urn:schemas-microsoft-com:vml" xmlns:wp14="http://schemas.microsoft.com/office/word/2010/wordprocessingDrawing" xmlns:wp="http://schemas.openxmlformats.org/drawingml/2006/wordprocessingDrawing" xmlns:w10="urn:schemas-microsoft-com:office:word" xmlns:w="http://schemas.openxmlformats.org/wordprocessingml/2006/main" xmlns:w14="http://schemas.microsoft.com/office/word/2010/wordml" xmlns:wpg="http://schemas.microsoft.com/office/word/2010/wordprocessingGroup" xmlns:wpi="http://schemas.microsoft.com/office/word/2010/wordprocessingInk" xmlns:wne="http://schemas.microsoft.com/office/word/2006/wordml" xmlns:wps="http://schemas.microsoft.com/office/word/2010/wordprocessingShape" mc:Ignorable="w14 wp14">
-  <w:comment w:id="2" w:author="Jack Higgins" w:date="2016-02-16T12:37:00Z" w:initials="JH">
-    <w:p>
-      <w:pPr>
-        <w:pStyle w:val="CommentText"/>
-        <w:rPr>
-          <w:rFonts w:ascii="Calibri" w:eastAsia="Times New Roman" w:hAnsi="Calibri" w:cs="Calibri"/>
-          <w:color w:val="18376A"/>
-          <w:kern w:val="0"/>
-          <w:sz w:val="30"/>
-          <w:szCs w:val="30"/>
-          <w:lang w:val="en-US"/>
-        </w:rPr>
-      </w:pPr>
-      <w:r>
-        <w:rPr>
-          <w:rStyle w:val="CommentReference"/>
-        </w:rPr>
-        <w:annotationRef/>
-      </w:r>
-      <w:r>
-        <w:rPr>
-          <w:rFonts w:ascii="Calibri" w:eastAsia="Times New Roman" w:hAnsi="Calibri" w:cs="Calibri"/>
-          <w:color w:val="18376A"/>
-          <w:kern w:val="0"/>
-          <w:sz w:val="30"/>
-          <w:szCs w:val="30"/>
-          <w:lang w:val="en-US"/>
-        </w:rPr>
-        <w:t xml:space="preserve">FROM A PREVIOUS APPLICATION FOR THIS EXACT LICENSE “I am looking through your application and think that the person who signs on behalf of your </w:t>
-      </w:r>
-      <w:proofErr w:type="spellStart"/>
-      <w:r>
-        <w:rPr>
-          <w:rFonts w:ascii="Calibri" w:eastAsia="Times New Roman" w:hAnsi="Calibri" w:cs="Calibri"/>
-          <w:color w:val="18376A"/>
-          <w:kern w:val="0"/>
-          <w:sz w:val="30"/>
-          <w:szCs w:val="30"/>
-          <w:lang w:val="en-US"/>
-        </w:rPr>
-        <w:t>organisation</w:t>
-      </w:r>
-      <w:proofErr w:type="spellEnd"/>
-      <w:r>
-        <w:rPr>
-          <w:rFonts w:ascii="Calibri" w:eastAsia="Times New Roman" w:hAnsi="Calibri" w:cs="Calibri"/>
-          <w:color w:val="18376A"/>
-          <w:kern w:val="0"/>
-          <w:sz w:val="30"/>
-          <w:szCs w:val="30"/>
-          <w:lang w:val="en-US"/>
-        </w:rPr>
-        <w:t xml:space="preserve"> should not really be a team member (unless there is no other option). Is there someone else senior who can sign the application? It needs to be someone who can take legal responsibility if any breaches of the </w:t>
-      </w:r>
-      <w:proofErr w:type="spellStart"/>
-      <w:proofErr w:type="gramStart"/>
-      <w:r>
-        <w:rPr>
-          <w:rFonts w:ascii="Calibri" w:eastAsia="Times New Roman" w:hAnsi="Calibri" w:cs="Calibri"/>
-          <w:color w:val="18376A"/>
-          <w:kern w:val="0"/>
-          <w:sz w:val="30"/>
-          <w:szCs w:val="30"/>
-          <w:lang w:val="en-US"/>
-        </w:rPr>
-        <w:t>licence</w:t>
-      </w:r>
-      <w:proofErr w:type="spellEnd"/>
-      <w:r>
-        <w:rPr>
-          <w:rFonts w:ascii="Calibri" w:eastAsia="Times New Roman" w:hAnsi="Calibri" w:cs="Calibri"/>
-          <w:color w:val="18376A"/>
-          <w:kern w:val="0"/>
-          <w:sz w:val="30"/>
-          <w:szCs w:val="30"/>
-          <w:lang w:val="en-US"/>
-        </w:rPr>
-        <w:t>  are</w:t>
-      </w:r>
-      <w:proofErr w:type="gramEnd"/>
-      <w:r>
-        <w:rPr>
-          <w:rFonts w:ascii="Calibri" w:eastAsia="Times New Roman" w:hAnsi="Calibri" w:cs="Calibri"/>
-          <w:color w:val="18376A"/>
-          <w:kern w:val="0"/>
-          <w:sz w:val="30"/>
-          <w:szCs w:val="30"/>
-          <w:lang w:val="en-US"/>
-        </w:rPr>
-        <w:t xml:space="preserve"> made by the users. If there is no one else who could sign then we could send it to the depositor and hope that they accept it”</w:t>
-      </w:r>
-    </w:p>
-    <w:p>
-      <w:pPr>
-        <w:pStyle w:val="CommentText"/>
-        <w:rPr>
-          <w:rFonts w:ascii="Calibri" w:eastAsia="Times New Roman" w:hAnsi="Calibri" w:cs="Calibri"/>
-          <w:color w:val="18376A"/>
-          <w:kern w:val="0"/>
-          <w:sz w:val="30"/>
-          <w:szCs w:val="30"/>
-          <w:lang w:val="en-US"/>
-        </w:rPr>
-      </w:pPr>
-    </w:p>
-    <w:p>
-      <w:pPr>
-        <w:pStyle w:val="CommentText"/>
-      </w:pPr>
-      <w:r>
-        <w:rPr>
-          <w:rFonts w:ascii="Calibri" w:eastAsia="Times New Roman" w:hAnsi="Calibri" w:cs="Calibri"/>
-          <w:color w:val="18376A"/>
-          <w:kern w:val="0"/>
-          <w:sz w:val="30"/>
-          <w:szCs w:val="30"/>
-          <w:lang w:val="en-US"/>
-        </w:rPr>
-        <w:t xml:space="preserve">But, I insisted that as Matt was the center lead, there wouldn’t be anyone more appropriate to take legal responsibility, and they accepted this. It seems like the same situation might arise here. </w:t>
-      </w:r>
-    </w:p>
-  </w:comment>
-  <w:comment w:id="3" w:author="Jack Higgins" w:date="2016-02-16T14:19:00Z" w:initials="JH">
-    <w:p>
-      <w:pPr>
-        <w:pStyle w:val="CommentText"/>
-      </w:pPr>
-      <w:r>
-        <w:rPr>
-          <w:rStyle w:val="CommentReference"/>
-        </w:rPr>
-        <w:annotationRef/>
-      </w:r>
-      <w:r>
-        <w:t>Not quite sure what to put in this box. Obviously a publication and PhD chapter, but should I just put those in?</w:t>
-      </w:r>
-    </w:p>
-  </w:comment>
-</w:comments>
 </file>
 
 <file path=word/endnotes.xml><?xml version="1.0" encoding="utf-8"?>
@@ -8777,7 +7862,7 @@
       <w:rPr>
         <w:noProof/>
       </w:rPr>
-      <w:t>2</w:t>
+      <w:t>10</w:t>
     </w:r>
     <w:r>
       <w:fldChar w:fldCharType="end"/>
@@ -13930,7 +13015,7 @@
 </file>
 
 <file path=customXml/itemProps1.xml><?xml version="1.0" encoding="utf-8"?>
-<ds:datastoreItem xmlns:ds="http://schemas.openxmlformats.org/officeDocument/2006/customXml" ds:itemID="{8704C359-F143-C343-B583-F9B09C6926B4}">
+<ds:datastoreItem xmlns:ds="http://schemas.openxmlformats.org/officeDocument/2006/customXml" ds:itemID="{E1EFD926-2069-264B-A78B-E18D0D0B9D81}">
   <ds:schemaRefs>
     <ds:schemaRef ds:uri="http://schemas.openxmlformats.org/officeDocument/2006/bibliography"/>
   </ds:schemaRefs>

</xml_diff>